<commit_message>
2 package to be turned in
Fixed the code so that the three algorithms run on one main, made some
changes to the pdf
</commit_message>
<xml_diff>
--- a/Project2Report.docx
+++ b/Project2Report.docx
@@ -15,33 +15,7 @@
         <w:t>answer</w:t>
       </w:r>
       <w:r>
-        <w:t xml:space="preserve">, so that we only have to perform calculations for a given element once. This way we are finding the main solution in </w:t>
-      </w:r>
-      <w:proofErr w:type="spellStart"/>
-      <w:proofErr w:type="gramStart"/>
-      <w:r>
-        <w:t>a</w:t>
-      </w:r>
-      <w:proofErr w:type="spellEnd"/>
-      <w:proofErr w:type="gramEnd"/>
-      <w:r>
-        <w:t xml:space="preserve"> efficient way due to fact that this problem has overlapping subproblems and we are only calculating each subproblem once and </w:t>
-      </w:r>
-      <w:proofErr w:type="spellStart"/>
-      <w:r>
-        <w:t>resusing</w:t>
-      </w:r>
-      <w:proofErr w:type="spellEnd"/>
-      <w:r>
-        <w:t xml:space="preserve"> those answers in our build up phase. This is the steps </w:t>
-      </w:r>
-      <w:proofErr w:type="spellStart"/>
-      <w:r>
-        <w:t>changedp</w:t>
-      </w:r>
-      <w:proofErr w:type="spellEnd"/>
-      <w:r>
-        <w:t xml:space="preserve"> we will take to fill in the table:</w:t>
+        <w:t>, so that we only have to perform calculations for a given element once. This way we are finding the main solution in a efficient way due to fact that this problem has overlapping subproblems and we are only calculating each subproblem once and resusing those answers in our build up phase. This is the steps changedp we will take to fill in the table:</w:t>
       </w:r>
     </w:p>
     <w:p>
@@ -49,13 +23,8 @@
         <w:spacing w:line="360" w:lineRule="auto"/>
       </w:pPr>
       <w:r>
-        <w:t xml:space="preserve">First create a vector to store minimum number of coins needed to sum to each change value </w:t>
-      </w:r>
-      <w:proofErr w:type="spellStart"/>
-      <w:r>
-        <w:t>i</w:t>
-      </w:r>
-      <w:proofErr w:type="spellEnd"/>
+        <w:t>First create a vector to store minimum number of coins needed to sum to each change value i</w:t>
+      </w:r>
     </w:p>
     <w:p>
       <w:pPr>
@@ -76,21 +45,7 @@
         <w:rPr>
           <w:color w:val="FF0000"/>
         </w:rPr>
-        <w:t>This corresponds to cell 0</w:t>
-      </w:r>
-      <w:proofErr w:type="gramStart"/>
-      <w:r>
-        <w:rPr>
-          <w:color w:val="FF0000"/>
-        </w:rPr>
-        <w:t>,0</w:t>
-      </w:r>
-      <w:proofErr w:type="gramEnd"/>
-      <w:r>
-        <w:rPr>
-          <w:color w:val="FF0000"/>
-        </w:rPr>
-        <w:t xml:space="preserve"> in our table</w:t>
+        <w:t>This corresponds to cell 0,0 in our table</w:t>
       </w:r>
     </w:p>
     <w:p>
@@ -159,16 +114,7 @@
           <w:rStyle w:val="pl-c"/>
           <w:color w:val="FF0000"/>
         </w:rPr>
-        <w:t xml:space="preserve">In our </w:t>
-      </w:r>
-      <w:bookmarkStart w:id="0" w:name="_GoBack"/>
-      <w:bookmarkEnd w:id="0"/>
-      <w:r>
-        <w:rPr>
-          <w:rStyle w:val="pl-c"/>
-          <w:color w:val="FF0000"/>
-        </w:rPr>
-        <w:t xml:space="preserve">table, </w:t>
+        <w:t xml:space="preserve">In our table, </w:t>
       </w:r>
       <w:r>
         <w:rPr>
@@ -191,21 +137,7 @@
         <w:rPr>
           <w:rStyle w:val="pl-c"/>
         </w:rPr>
-        <w:t xml:space="preserve">Take the minimum of mini-solution for j and mini-solution for j - current coin set element value + 1, where mini-solution is the minimum number of required </w:t>
-      </w:r>
-      <w:proofErr w:type="gramStart"/>
-      <w:r>
-        <w:rPr>
-          <w:rStyle w:val="pl-c"/>
-        </w:rPr>
-        <w:t>to make</w:t>
-      </w:r>
-      <w:proofErr w:type="gramEnd"/>
-      <w:r>
-        <w:rPr>
-          <w:rStyle w:val="pl-c"/>
-        </w:rPr>
-        <w:t xml:space="preserve"> change for respective change value</w:t>
+        <w:t>Take the minimum of mini-solution for j and mini-solution for j - current coin set element value + 1, where mini-solution is the minimum number of required to make change for respective change value</w:t>
       </w:r>
       <w:r>
         <w:rPr>
@@ -218,23 +150,7 @@
           <w:rStyle w:val="pl-c"/>
           <w:color w:val="FF0000"/>
         </w:rPr>
-        <w:t xml:space="preserve">In our table, considering that the change value is greater than </w:t>
-      </w:r>
-      <w:proofErr w:type="gramStart"/>
-      <w:r>
-        <w:rPr>
-          <w:rStyle w:val="pl-c"/>
-          <w:color w:val="FF0000"/>
-        </w:rPr>
-        <w:t>coin</w:t>
-      </w:r>
-      <w:proofErr w:type="gramEnd"/>
-      <w:r>
-        <w:rPr>
-          <w:rStyle w:val="pl-c"/>
-          <w:color w:val="FF0000"/>
-        </w:rPr>
-        <w:t xml:space="preserve"> set value we will either add that coin set value</w:t>
+        <w:t>In our table, considering that the change value is greater than coin set value we will either add that coin set value</w:t>
       </w:r>
     </w:p>
     <w:p>
@@ -251,23 +167,7 @@
           <w:rStyle w:val="pl-c"/>
           <w:color w:val="FF0000"/>
         </w:rPr>
-        <w:t xml:space="preserve">or replace existing coins in solution while adding that coin (the subtracting coin set value number of elements while adding 1 coin with coin set value </w:t>
-      </w:r>
-      <w:proofErr w:type="spellStart"/>
-      <w:r>
-        <w:rPr>
-          <w:rStyle w:val="pl-c"/>
-          <w:color w:val="FF0000"/>
-        </w:rPr>
-        <w:t>demoniation</w:t>
-      </w:r>
-      <w:proofErr w:type="spellEnd"/>
-      <w:r>
-        <w:rPr>
-          <w:rStyle w:val="pl-c"/>
-          <w:color w:val="FF0000"/>
-        </w:rPr>
-        <w:t>) – depending on which returns the minimum value.</w:t>
+        <w:t>or replace existing coins in solution while adding that coin (the subtracting coin set value number of elements while adding 1 coin with coin set value demoniation) – depending on which returns the minimum value.</w:t>
       </w:r>
     </w:p>
     <w:tbl>
@@ -304,13 +204,8 @@
               </w:rPr>
             </w:pPr>
             <w:r>
-              <w:t xml:space="preserve">At the end of double for loop processing, main solution will be minimum mini-solution and so return the minimum number of coins needed to sum to each change value </w:t>
+              <w:t>At the end of double for loop processing, main solution will be minimum mini-solution and so return the minimum number of coins needed to sum to each change value i</w:t>
             </w:r>
-            <w:proofErr w:type="spellStart"/>
-            <w:r>
-              <w:t>i</w:t>
-            </w:r>
-            <w:proofErr w:type="spellEnd"/>
             <w:r>
               <w:t xml:space="preserve">. </w:t>
             </w:r>
@@ -357,15 +252,7 @@
         <w:t>found by taking the minimum of</w:t>
       </w:r>
       <w:r>
-        <w:t xml:space="preserve"> these mini-solutions. Translated into a formula </w:t>
-      </w:r>
-      <w:proofErr w:type="gramStart"/>
-      <w:r>
-        <w:t>C[</w:t>
-      </w:r>
-      <w:proofErr w:type="gramEnd"/>
-      <w:r>
-        <w:t xml:space="preserve">A] = 1 + C[A-x] where 1 is the solution in terms of A and C[A-x] is the mini-solutions. </w:t>
+        <w:t xml:space="preserve"> these mini-solutions. Translated into a formula C[A] = 1 + C[A-x] where 1 is the solution in terms of A and C[A-x] is the mini-solutions. </w:t>
       </w:r>
       <w:r>
         <w:t xml:space="preserve"> </w:t>
@@ -378,19 +265,11 @@
           <w:rFonts w:asciiTheme="minorHAnsi" w:hAnsiTheme="minorHAnsi"/>
         </w:rPr>
       </w:pPr>
-      <w:proofErr w:type="spellStart"/>
       <w:r>
         <w:rPr>
           <w:rFonts w:asciiTheme="minorHAnsi" w:hAnsiTheme="minorHAnsi"/>
         </w:rPr>
-        <w:t>Psuedocode</w:t>
-      </w:r>
-      <w:proofErr w:type="spellEnd"/>
-      <w:r>
-        <w:rPr>
-          <w:rFonts w:asciiTheme="minorHAnsi" w:hAnsiTheme="minorHAnsi"/>
-        </w:rPr>
-        <w:t xml:space="preserve"> for Brute Force or Divide and Conquer Algorithm</w:t>
+        <w:t>Psuedocode for Brute Force or Divide and Conquer Algorithm</w:t>
       </w:r>
     </w:p>
     <w:p>
@@ -458,49 +337,7 @@
         <w:rPr>
           <w:u w:val="single"/>
         </w:rPr>
-        <w:t xml:space="preserve">Recursive helper function for finding mini-solutions for minimum </w:t>
-      </w:r>
-      <w:proofErr w:type="spellStart"/>
-      <w:r>
-        <w:rPr>
-          <w:u w:val="single"/>
-        </w:rPr>
-        <w:t>numer</w:t>
-      </w:r>
-      <w:proofErr w:type="spellEnd"/>
-      <w:r>
-        <w:rPr>
-          <w:u w:val="single"/>
-        </w:rPr>
-        <w:t xml:space="preserve"> of coins to make </w:t>
-      </w:r>
-      <w:proofErr w:type="spellStart"/>
-      <w:r>
-        <w:rPr>
-          <w:u w:val="single"/>
-        </w:rPr>
-        <w:t>i</w:t>
-      </w:r>
-      <w:proofErr w:type="spellEnd"/>
-      <w:r>
-        <w:rPr>
-          <w:u w:val="single"/>
-        </w:rPr>
-        <w:t xml:space="preserve"> change where </w:t>
-      </w:r>
-      <w:proofErr w:type="spellStart"/>
-      <w:r>
-        <w:rPr>
-          <w:u w:val="single"/>
-        </w:rPr>
-        <w:t>i</w:t>
-      </w:r>
-      <w:proofErr w:type="spellEnd"/>
-      <w:r>
-        <w:rPr>
-          <w:u w:val="single"/>
-        </w:rPr>
-        <w:t xml:space="preserve"> &lt; V</w:t>
+        <w:t>Recursive helper function for finding mini-solutions for minimum numer of coins to make i change where i &lt; V</w:t>
       </w:r>
     </w:p>
     <w:p>
@@ -516,23 +353,7 @@
         <w:spacing w:line="360" w:lineRule="auto"/>
       </w:pPr>
       <w:r>
-        <w:t xml:space="preserve">Constant comparison: If V &lt; </w:t>
-      </w:r>
-      <w:proofErr w:type="spellStart"/>
-      <w:r>
-        <w:t>i</w:t>
-      </w:r>
-      <w:proofErr w:type="spellEnd"/>
-      <w:r>
-        <w:t xml:space="preserve">, then </w:t>
-      </w:r>
-      <w:proofErr w:type="spellStart"/>
-      <w:r>
-        <w:t>i</w:t>
-      </w:r>
-      <w:proofErr w:type="spellEnd"/>
-      <w:r>
-        <w:t xml:space="preserve"> cannot be used</w:t>
+        <w:t>Constant comparison: If V &lt; i, then i cannot be used</w:t>
       </w:r>
     </w:p>
     <w:p>
@@ -540,23 +361,7 @@
         <w:spacing w:line="360" w:lineRule="auto"/>
       </w:pPr>
       <w:r>
-        <w:t xml:space="preserve">Recursive case:  If V &gt;= </w:t>
-      </w:r>
-      <w:proofErr w:type="spellStart"/>
-      <w:r>
-        <w:t>i</w:t>
-      </w:r>
-      <w:proofErr w:type="spellEnd"/>
-      <w:r>
-        <w:t xml:space="preserve">, then </w:t>
-      </w:r>
-      <w:proofErr w:type="spellStart"/>
-      <w:r>
-        <w:t>i</w:t>
-      </w:r>
-      <w:proofErr w:type="spellEnd"/>
-      <w:r>
-        <w:t xml:space="preserve"> can possibly be used</w:t>
+        <w:t>Recursive case:  If V &gt;= i, then i can possibly be used</w:t>
       </w:r>
     </w:p>
     <w:p>
@@ -565,15 +370,7 @@
       </w:pPr>
       <w:r>
         <w:tab/>
-        <w:t xml:space="preserve">Recursively find minimum number of coins needed to make V – </w:t>
-      </w:r>
-      <w:proofErr w:type="spellStart"/>
-      <w:r>
-        <w:t>i</w:t>
-      </w:r>
-      <w:proofErr w:type="spellEnd"/>
-      <w:r>
-        <w:t xml:space="preserve"> change</w:t>
+        <w:t>Recursively find minimum number of coins needed to make V – i change</w:t>
       </w:r>
     </w:p>
     <w:p>
@@ -646,42 +443,16 @@
         <w:t xml:space="preserve"> in a table</w:t>
       </w:r>
       <w:r>
-        <w:t xml:space="preserve"> and check before we call a certain element if we can use an existing </w:t>
-      </w:r>
-      <w:proofErr w:type="spellStart"/>
-      <w:r>
-        <w:t>ansser</w:t>
-      </w:r>
-      <w:proofErr w:type="spellEnd"/>
-      <w:r>
-        <w:t xml:space="preserve">, so that we only have to perform calculations for a given </w:t>
+        <w:t xml:space="preserve"> and check before we call a certain element if we can use an existing ansser, so that we only have to perform calculations for a given </w:t>
       </w:r>
       <w:r>
         <w:t>element once</w:t>
       </w:r>
       <w:r>
-        <w:t xml:space="preserve">. This way we are finding the main solution in </w:t>
-      </w:r>
-      <w:proofErr w:type="spellStart"/>
-      <w:proofErr w:type="gramStart"/>
-      <w:r>
-        <w:t>a</w:t>
-      </w:r>
-      <w:proofErr w:type="spellEnd"/>
-      <w:proofErr w:type="gramEnd"/>
-      <w:r>
-        <w:t xml:space="preserve"> efficient way due to fact that this problem has overlapping subproblems</w:t>
-      </w:r>
-      <w:r>
-        <w:t xml:space="preserve"> and we are only calculating each subproblem once and </w:t>
-      </w:r>
-      <w:proofErr w:type="spellStart"/>
-      <w:r>
-        <w:t>resusing</w:t>
-      </w:r>
-      <w:proofErr w:type="spellEnd"/>
-      <w:r>
-        <w:t xml:space="preserve"> those answers in our build up phase</w:t>
+        <w:t>. This way we are finding the main solution in a efficient way due to fact that this problem has overlapping subproblems</w:t>
+      </w:r>
+      <w:r>
+        <w:t xml:space="preserve"> and we are only calculating each subproblem once and resusing those answers in our build up phase</w:t>
       </w:r>
       <w:r>
         <w:t>.</w:t>
@@ -694,19 +465,11 @@
           <w:rFonts w:asciiTheme="minorHAnsi" w:hAnsiTheme="minorHAnsi"/>
         </w:rPr>
       </w:pPr>
-      <w:proofErr w:type="spellStart"/>
       <w:r>
         <w:rPr>
           <w:rFonts w:asciiTheme="minorHAnsi" w:hAnsiTheme="minorHAnsi"/>
         </w:rPr>
-        <w:t>Psuedocode</w:t>
-      </w:r>
-      <w:proofErr w:type="spellEnd"/>
-      <w:r>
-        <w:rPr>
-          <w:rFonts w:asciiTheme="minorHAnsi" w:hAnsiTheme="minorHAnsi"/>
-        </w:rPr>
-        <w:t xml:space="preserve"> for Dynamic Programming Algorithm</w:t>
+        <w:t>Psuedocode for Dynamic Programming Algorithm</w:t>
       </w:r>
     </w:p>
     <w:p>
@@ -714,13 +477,8 @@
         <w:spacing w:line="360" w:lineRule="auto"/>
       </w:pPr>
       <w:r>
-        <w:t xml:space="preserve">First create a vector to store minimum number of coins needed to sum to each change value </w:t>
-      </w:r>
-      <w:proofErr w:type="spellStart"/>
-      <w:r>
-        <w:t>i</w:t>
-      </w:r>
-      <w:proofErr w:type="spellEnd"/>
+        <w:t>First create a vector to store minimum number of coins needed to sum to each change value i</w:t>
+      </w:r>
     </w:p>
     <w:p>
       <w:pPr>
@@ -734,19 +492,9 @@
       <w:pPr>
         <w:spacing w:line="360" w:lineRule="auto"/>
       </w:pPr>
-      <w:proofErr w:type="spellStart"/>
-      <w:r>
-        <w:t>Inititialize</w:t>
-      </w:r>
-      <w:proofErr w:type="spellEnd"/>
-      <w:r>
-        <w:t xml:space="preserve"> first vector element to 0, this is the case </w:t>
-      </w:r>
-      <w:proofErr w:type="spellStart"/>
-      <w:r>
-        <w:t>case</w:t>
-      </w:r>
-      <w:proofErr w:type="spellEnd"/>
+      <w:r>
+        <w:t>Inititialize first vector element to 0, this is the case case</w:t>
+      </w:r>
     </w:p>
     <w:p>
       <w:pPr>
@@ -831,21 +579,7 @@
         <w:rPr>
           <w:rStyle w:val="pl-c"/>
         </w:rPr>
-        <w:t xml:space="preserve">Take the minimum of mini-solution for j and mini-solution for j - current coin set element value + 1, where mini-solution is the minimum number of required </w:t>
-      </w:r>
-      <w:proofErr w:type="gramStart"/>
-      <w:r>
-        <w:rPr>
-          <w:rStyle w:val="pl-c"/>
-        </w:rPr>
-        <w:t>to make</w:t>
-      </w:r>
-      <w:proofErr w:type="gramEnd"/>
-      <w:r>
-        <w:rPr>
-          <w:rStyle w:val="pl-c"/>
-        </w:rPr>
-        <w:t xml:space="preserve"> change for respective change value</w:t>
+        <w:t>Take the minimum of mini-solution for j and mini-solution for j - current coin set element value + 1, where mini-solution is the minimum number of required to make change for respective change value</w:t>
       </w:r>
     </w:p>
     <w:tbl>
@@ -882,13 +616,8 @@
               </w:rPr>
             </w:pPr>
             <w:r>
-              <w:t xml:space="preserve">At the end of double for loop processing, main solution will be minimum mini-solution and so return the minimum number of coins needed to sum to each change value </w:t>
+              <w:t>At the end of double for loop processing, main solution will be minimum mini-solution and so return the minimum number of coins needed to sum to each change value i</w:t>
             </w:r>
-            <w:proofErr w:type="spellStart"/>
-            <w:r>
-              <w:t>i</w:t>
-            </w:r>
-            <w:proofErr w:type="spellEnd"/>
           </w:p>
         </w:tc>
       </w:tr>
@@ -1032,20 +761,12 @@
           <w:rFonts w:asciiTheme="minorHAnsi" w:hAnsiTheme="minorHAnsi"/>
         </w:rPr>
       </w:pPr>
-      <w:proofErr w:type="spellStart"/>
       <w:r>
         <w:rPr>
           <w:rFonts w:asciiTheme="minorHAnsi" w:hAnsiTheme="minorHAnsi"/>
         </w:rPr>
         <w:lastRenderedPageBreak/>
-        <w:t>Psuedocode</w:t>
-      </w:r>
-      <w:proofErr w:type="spellEnd"/>
-      <w:r>
-        <w:rPr>
-          <w:rFonts w:asciiTheme="minorHAnsi" w:hAnsiTheme="minorHAnsi"/>
-        </w:rPr>
-        <w:t xml:space="preserve"> for Greedy Algorithm</w:t>
+        <w:t>Psuedocode for Greedy Algorithm</w:t>
       </w:r>
     </w:p>
     <w:p>
@@ -1083,15 +804,7 @@
       </w:pPr>
       <w:r>
         <w:tab/>
-        <w:t>for each element vector[</w:t>
-      </w:r>
-      <w:proofErr w:type="spellStart"/>
-      <w:r>
-        <w:t>i</w:t>
-      </w:r>
-      <w:proofErr w:type="spellEnd"/>
-      <w:r>
-        <w:t xml:space="preserve">] from </w:t>
+        <w:t xml:space="preserve">for each element vector[i] from </w:t>
       </w:r>
       <w:r>
         <w:t>greatest to smallest (since input data ascending)</w:t>
@@ -1109,22 +822,7 @@
       </w:r>
       <w:r>
         <w:tab/>
-      </w:r>
-      <w:proofErr w:type="spellStart"/>
-      <w:r>
-        <w:t>Initalize</w:t>
-      </w:r>
-      <w:proofErr w:type="spellEnd"/>
-      <w:r>
-        <w:t xml:space="preserve"> coin count for that element vector[</w:t>
-      </w:r>
-      <w:proofErr w:type="spellStart"/>
-      <w:r>
-        <w:t>i</w:t>
-      </w:r>
-      <w:proofErr w:type="spellEnd"/>
-      <w:r>
-        <w:t>]</w:t>
+        <w:t>Initalize coin count for that element vector[i]</w:t>
       </w:r>
       <w:r>
         <w:tab/>
@@ -1136,23 +834,7 @@
         <w:ind w:left="720" w:firstLine="720"/>
       </w:pPr>
       <w:r>
-        <w:t>For each element vector[</w:t>
-      </w:r>
-      <w:proofErr w:type="spellStart"/>
-      <w:r>
-        <w:t>i</w:t>
-      </w:r>
-      <w:proofErr w:type="spellEnd"/>
-      <w:r>
-        <w:t>], while current change value greater than or equal to vector[</w:t>
-      </w:r>
-      <w:proofErr w:type="spellStart"/>
-      <w:r>
-        <w:t>i</w:t>
-      </w:r>
-      <w:proofErr w:type="spellEnd"/>
-      <w:r>
-        <w:t>]</w:t>
+        <w:t>For each element vector[i], while current change value greater than or equal to vector[i]</w:t>
       </w:r>
     </w:p>
     <w:p>
@@ -1162,15 +844,7 @@
       </w:pPr>
       <w:r>
         <w:tab/>
-        <w:t>Increment coin count for vector[</w:t>
-      </w:r>
-      <w:proofErr w:type="spellStart"/>
-      <w:r>
-        <w:t>i</w:t>
-      </w:r>
-      <w:proofErr w:type="spellEnd"/>
-      <w:r>
-        <w:t>]</w:t>
+        <w:t>Increment coin count for vector[i]</w:t>
       </w:r>
     </w:p>
     <w:p>
@@ -1180,15 +854,7 @@
       </w:pPr>
       <w:r>
         <w:tab/>
-        <w:t>Subtract vector[</w:t>
-      </w:r>
-      <w:proofErr w:type="spellStart"/>
-      <w:r>
-        <w:t>i</w:t>
-      </w:r>
-      <w:proofErr w:type="spellEnd"/>
-      <w:r>
-        <w:t>] from current change value</w:t>
+        <w:t>Subtract vector[i] from current change value</w:t>
       </w:r>
     </w:p>
     <w:p>
@@ -1200,23 +866,7 @@
       </w:r>
       <w:r>
         <w:tab/>
-        <w:t xml:space="preserve">Update </w:t>
-      </w:r>
-      <w:proofErr w:type="spellStart"/>
-      <w:r>
-        <w:t>i</w:t>
-      </w:r>
-      <w:proofErr w:type="spellEnd"/>
-      <w:r>
-        <w:t xml:space="preserve"> element of coin set object with coin count vector[</w:t>
-      </w:r>
-      <w:proofErr w:type="spellStart"/>
-      <w:r>
-        <w:t>i</w:t>
-      </w:r>
-      <w:proofErr w:type="spellEnd"/>
-      <w:r>
-        <w:t>]</w:t>
+        <w:t>Update i element of coin set object with coin count vector[i]</w:t>
       </w:r>
     </w:p>
     <w:p>
@@ -1249,7 +899,109 @@
       </w:pPr>
       <w:r>
         <w:lastRenderedPageBreak/>
-        <w:t xml:space="preserve">3. </w:t>
+        <w:t xml:space="preserve">3. Prove that the dynamic programming approach is correct by induction.  That is, prove that   </w:t>
+      </w:r>
+    </w:p>
+    <w:p>
+      <w:pPr>
+        <w:spacing w:line="360" w:lineRule="auto"/>
+      </w:pPr>
+      <w:r>
+        <w:rPr>
+          <w:rFonts w:ascii="Cambria Math" w:hAnsi="Cambria Math" w:cs="Cambria Math"/>
+        </w:rPr>
+        <w:t>𝑇</w:t>
+      </w:r>
+      <w:r>
+        <w:t>[</w:t>
+      </w:r>
+      <w:r>
+        <w:rPr>
+          <w:rFonts w:ascii="Cambria Math" w:hAnsi="Cambria Math" w:cs="Cambria Math"/>
+        </w:rPr>
+        <w:t>𝑣</w:t>
+      </w:r>
+      <w:r>
+        <w:t>] = min</w:t>
+      </w:r>
+      <w:r>
+        <w:rPr>
+          <w:rFonts w:ascii="Cambria Math" w:hAnsi="Cambria Math" w:cs="Cambria Math"/>
+        </w:rPr>
+        <w:t>𝑉</w:t>
+      </w:r>
+      <w:r>
+        <w:rPr>
+          <w:vertAlign w:val="subscript"/>
+        </w:rPr>
+        <w:t>[</w:t>
+      </w:r>
+      <w:r>
+        <w:rPr>
+          <w:rFonts w:ascii="Cambria Math" w:hAnsi="Cambria Math" w:cs="Cambria Math"/>
+          <w:vertAlign w:val="subscript"/>
+        </w:rPr>
+        <w:t>𝑖</w:t>
+      </w:r>
+      <w:r>
+        <w:rPr>
+          <w:vertAlign w:val="subscript"/>
+        </w:rPr>
+        <w:t>}≤</w:t>
+      </w:r>
+      <w:r>
+        <w:rPr>
+          <w:rFonts w:ascii="Cambria Math" w:hAnsi="Cambria Math" w:cs="Cambria Math"/>
+          <w:vertAlign w:val="subscript"/>
+        </w:rPr>
+        <w:t>𝑣</w:t>
+      </w:r>
+      <w:r>
+        <w:t>{</w:t>
+      </w:r>
+      <w:r>
+        <w:rPr>
+          <w:rFonts w:ascii="Cambria Math" w:hAnsi="Cambria Math" w:cs="Cambria Math"/>
+        </w:rPr>
+        <w:t>𝑇</w:t>
+      </w:r>
+      <w:r>
+        <w:t>[</w:t>
+      </w:r>
+      <w:r>
+        <w:rPr>
+          <w:rFonts w:ascii="Cambria Math" w:hAnsi="Cambria Math" w:cs="Cambria Math"/>
+        </w:rPr>
+        <w:t>𝑣</w:t>
+      </w:r>
+      <w:r>
+        <w:t xml:space="preserve"> −</w:t>
+      </w:r>
+      <w:r>
+        <w:rPr>
+          <w:rFonts w:ascii="Cambria Math" w:hAnsi="Cambria Math" w:cs="Cambria Math"/>
+        </w:rPr>
+        <w:t>𝑉</w:t>
+      </w:r>
+      <w:r>
+        <w:t>[</w:t>
+      </w:r>
+      <w:r>
+        <w:rPr>
+          <w:rFonts w:ascii="Cambria Math" w:hAnsi="Cambria Math" w:cs="Cambria Math"/>
+        </w:rPr>
+        <w:t>𝑖</w:t>
+      </w:r>
+      <w:r>
+        <w:t xml:space="preserve">]]+1},  T [0] = 0 is  </w:t>
+      </w:r>
+    </w:p>
+    <w:p>
+      <w:pPr>
+        <w:spacing w:line="360" w:lineRule="auto"/>
+      </w:pPr>
+      <w:r>
+        <w:t>the minimum number of coins possible to make change for value v.</w:t>
       </w:r>
     </w:p>
     <w:p>
@@ -1300,33 +1052,12 @@
     <w:p>
       <w:pPr>
         <w:spacing w:line="360" w:lineRule="auto"/>
-        <w:rPr>
-          <w:noProof/>
-        </w:rPr>
       </w:pPr>
-      <w:r>
-        <w:t>4</w:t>
-      </w:r>
-      <w:r>
-        <w:rPr>
-          <w:noProof/>
-        </w:rPr>
-        <w:t xml:space="preserve"> </w:t>
-      </w:r>
     </w:p>
     <w:p>
       <w:pPr>
         <w:spacing w:line="360" w:lineRule="auto"/>
-        <w:rPr>
-          <w:noProof/>
-        </w:rPr>
       </w:pPr>
-      <w:r>
-        <w:rPr>
-          <w:noProof/>
-        </w:rPr>
-        <w:t xml:space="preserve">For A of [2010, 2015, 2020, …, 2200] and V equal to [1, 5, 10, 25, 50], changegreedy and changedp returned the same minimum number of coins needed to make change for each value of A. </w:t>
-      </w:r>
     </w:p>
     <w:p>
       <w:pPr>
@@ -1336,10 +1067,41 @@
         </w:rPr>
       </w:pPr>
       <w:r>
+        <w:lastRenderedPageBreak/>
+        <w:t>4</w:t>
+      </w:r>
+      <w:r>
         <w:rPr>
           <w:noProof/>
         </w:rPr>
-        <w:lastRenderedPageBreak/>
+        <w:t xml:space="preserve"> </w:t>
+      </w:r>
+    </w:p>
+    <w:p>
+      <w:pPr>
+        <w:spacing w:line="360" w:lineRule="auto"/>
+        <w:rPr>
+          <w:noProof/>
+        </w:rPr>
+      </w:pPr>
+      <w:r>
+        <w:rPr>
+          <w:noProof/>
+        </w:rPr>
+        <w:t xml:space="preserve">For A of [2010, 2015, 2020, …, 2200] and V equal to [1, 5, 10, 25, 50], changegreedy and changedp returned the same minimum number of coins needed to make change for each value of A. </w:t>
+      </w:r>
+    </w:p>
+    <w:p>
+      <w:pPr>
+        <w:spacing w:line="360" w:lineRule="auto"/>
+        <w:rPr>
+          <w:noProof/>
+        </w:rPr>
+      </w:pPr>
+      <w:r>
+        <w:rPr>
+          <w:noProof/>
+        </w:rPr>
         <w:drawing>
           <wp:inline distT="0" distB="0" distL="0" distR="0" wp14:anchorId="0310B364" wp14:editId="32BEC86A">
             <wp:extent cx="5943600" cy="3404870"/>
@@ -1388,7 +1150,14 @@
         <w:rPr>
           <w:noProof/>
         </w:rPr>
-        <w:t>The largest A completable in a reasonable amount of time for changeslow was 450 for V of [1, 5, 10, 25, 50]. For A of [50, 100, …, 450] and V equal to [1, 5, 10, 25, 50], changeslow, changegreedy and changedp returned the same minimum number of coins needed to make change for each value of A.</w:t>
+        <w:t xml:space="preserve">The largest A completable in a reasonable amount of time for changeslow was 450 for V of [1, 5, 10, 25, 50]. For A of [50, 100, …, 450] and V equal to [1, 5, 10, 25, 50], changeslow, changegreedy and changedp </w:t>
+      </w:r>
+      <w:r>
+        <w:rPr>
+          <w:noProof/>
+        </w:rPr>
+        <w:lastRenderedPageBreak/>
+        <w:t>returned the same minimum number of coins needed to make change for each value of A.</w:t>
       </w:r>
       <w:r>
         <w:rPr>
@@ -1482,7 +1251,6 @@
         <w:rPr>
           <w:noProof/>
         </w:rPr>
-        <w:lastRenderedPageBreak/>
         <w:t>For A of [</w:t>
       </w:r>
       <w:r>
@@ -1545,6 +1313,7 @@
         <w:rPr>
           <w:noProof/>
         </w:rPr>
+        <w:lastRenderedPageBreak/>
         <w:drawing>
           <wp:inline distT="0" distB="0" distL="0" distR="0" wp14:anchorId="3101D592" wp14:editId="2E6B1F07">
             <wp:extent cx="5943600" cy="3437890"/>
@@ -2007,15 +1776,7 @@
         <w:spacing w:line="360" w:lineRule="auto"/>
       </w:pPr>
       <w:r>
-        <w:t xml:space="preserve">In this chart, the </w:t>
-      </w:r>
-      <w:proofErr w:type="spellStart"/>
-      <w:r>
-        <w:t>changeslow</w:t>
-      </w:r>
-      <w:proofErr w:type="spellEnd"/>
-      <w:r>
-        <w:t xml:space="preserve">, </w:t>
+        <w:t xml:space="preserve">In this chart, the changeslow, </w:t>
       </w:r>
       <w:r>
         <w:rPr>
@@ -2146,15 +1907,7 @@
         </w:rPr>
       </w:pPr>
       <w:r>
-        <w:t xml:space="preserve">In this chart, the </w:t>
-      </w:r>
-      <w:proofErr w:type="spellStart"/>
-      <w:r>
-        <w:t>changeslow</w:t>
-      </w:r>
-      <w:proofErr w:type="spellEnd"/>
-      <w:r>
-        <w:t xml:space="preserve">, </w:t>
+        <w:t xml:space="preserve">In this chart, the changeslow, </w:t>
       </w:r>
       <w:r>
         <w:rPr>
@@ -2240,39 +1993,23 @@
       <w:r>
         <w:t>7.</w:t>
       </w:r>
-    </w:p>
-    <w:p>
-      <w:r>
-        <w:t xml:space="preserve">The greedy algorithm is by far the most efficient being 11 orders of magnitude more efficient than the dynamic program, which is </w:t>
-      </w:r>
-      <w:proofErr w:type="gramStart"/>
-      <w:r>
-        <w:t>Θ(</w:t>
-      </w:r>
-      <w:proofErr w:type="gramEnd"/>
-      <w:r>
-        <w:t xml:space="preserve">AV). The greedy algorithm is supposed to </w:t>
-      </w:r>
-      <w:proofErr w:type="gramStart"/>
-      <w:r>
-        <w:t>be  Θ</w:t>
-      </w:r>
-      <w:proofErr w:type="gramEnd"/>
-      <w:r>
-        <w:t>(N) where N is some number less than A. Still, the magnitude of difference between the two algorithms should not be so big according to the theoretical assumptions of this test. I think that there is something else going on with the implementations with the algorithms resulting in such a wide difference in performance. Both greedy and dynamic programs seem to follow a linear form in relation to the size of A.</w:t>
-      </w:r>
-    </w:p>
-    <w:p>
-      <w:r>
-        <w:t xml:space="preserve">The running times of the brute force algorithm depends highly upon the size of the </w:t>
-      </w:r>
-      <w:proofErr w:type="spellStart"/>
-      <w:r>
-        <w:t>coinset</w:t>
-      </w:r>
-      <w:proofErr w:type="spellEnd"/>
-      <w:r>
-        <w:t>, V. The point of inflection, where the running times quickly reach infinite, occurs much earlier when there are more than 5 coin values in set V at A = 40. The point of inflection for 5 or less coin values in set V is around 60.</w:t>
+      <w:r>
+        <w:t xml:space="preserve">**Note the values used to graph the execution times below, may not be the same as the values used in questions </w:t>
+      </w:r>
+      <w:bookmarkStart w:id="0" w:name="_GoBack"/>
+      <w:bookmarkEnd w:id="0"/>
+      <w:r>
+        <w:t xml:space="preserve">4-6. </w:t>
+      </w:r>
+    </w:p>
+    <w:p>
+      <w:r>
+        <w:t>The greedy algorithm is by far the most efficient being 11 orders of magnitude more efficient than the dynamic program, which is Θ(AV). The greedy algorithm is supposed to be  Θ(N) where N is some number less than A. Still, the magnitude of difference between the two algorithms should not be so big according to the theoretical assumptions of this test. I think that there is something else going on with the implementations with the algorithms resulting in such a wide difference in performance. Both greedy and dynamic programs seem to follow a linear form in relation to the size of A.</w:t>
+      </w:r>
+    </w:p>
+    <w:p>
+      <w:r>
+        <w:t>The running times of the brute force algorithm depends highly upon the size of the coinset, V. The point of inflection, where the running times quickly reach infinite, occurs much earlier when there are more than 5 coin values in set V at A = 40. The point of inflection for 5 or less coin values in set V is around 60.</w:t>
       </w:r>
     </w:p>
     <w:p>
@@ -2519,20 +2256,11 @@
           </wp:inline>
         </w:drawing>
       </w:r>
-    </w:p>
-    <w:p>
-      <w:pPr>
+      <w:r>
         <w:rPr>
           <w:rFonts w:eastAsia="Times New Roman" w:cs="Times New Roman"/>
           <w:color w:val="000000"/>
         </w:rPr>
-      </w:pPr>
-      <w:r>
-        <w:rPr>
-          <w:rFonts w:eastAsia="Times New Roman" w:cs="Times New Roman"/>
-          <w:color w:val="000000"/>
-        </w:rPr>
-        <w:lastRenderedPageBreak/>
         <w:br w:type="page"/>
       </w:r>
     </w:p>
@@ -2568,39 +2296,7 @@
           <w:rFonts w:eastAsia="Times New Roman" w:cs="Times New Roman"/>
           <w:color w:val="000000"/>
         </w:rPr>
-        <w:t>Use the data from questions 4-6 and any new data you have generated.  Plot running times as a function of number of denominations (i.e. V</w:t>
-      </w:r>
-      <w:proofErr w:type="gramStart"/>
-      <w:r>
-        <w:rPr>
-          <w:rFonts w:eastAsia="Times New Roman" w:cs="Times New Roman"/>
-          <w:color w:val="000000"/>
-        </w:rPr>
-        <w:t>=[</w:t>
-      </w:r>
-      <w:proofErr w:type="gramEnd"/>
-      <w:r>
-        <w:rPr>
-          <w:rFonts w:eastAsia="Times New Roman" w:cs="Times New Roman"/>
-          <w:color w:val="000000"/>
-        </w:rPr>
-        <w:t xml:space="preserve">1, 10, 25, 50] has four different denominations so n=4).  Does the size of </w:t>
-      </w:r>
-      <w:proofErr w:type="spellStart"/>
-      <w:r>
-        <w:rPr>
-          <w:rFonts w:eastAsia="Times New Roman" w:cs="Times New Roman"/>
-          <w:color w:val="000000"/>
-        </w:rPr>
-        <w:t>n</w:t>
-      </w:r>
-      <w:proofErr w:type="spellEnd"/>
-      <w:r>
-        <w:rPr>
-          <w:rFonts w:eastAsia="Times New Roman" w:cs="Times New Roman"/>
-          <w:color w:val="000000"/>
-        </w:rPr>
-        <w:t xml:space="preserve"> influence the running times of any of the algorithms?</w:t>
+        <w:t>Use the data from questions 4-6 and any new data you have generated.  Plot running times as a function of number of denominations (i.e. V=[1, 10, 25, 50] has four different denominations so n=4).  Does the size of n influence the running times of any of the algorithms?</w:t>
       </w:r>
     </w:p>
     <w:p>
@@ -2616,13 +2312,14 @@
         <w:rPr>
           <w:rFonts w:eastAsia="Times New Roman" w:cs="Times New Roman"/>
           <w:noProof/>
-          <w:color w:val="000000"/>
+          <w:sz w:val="24"/>
+          <w:szCs w:val="24"/>
         </w:rPr>
         <w:drawing>
-          <wp:inline distT="0" distB="0" distL="0" distR="0" wp14:anchorId="306EC0CE" wp14:editId="23E7706F">
-            <wp:extent cx="5943600" cy="6400800"/>
+          <wp:inline distT="0" distB="0" distL="0" distR="0" wp14:anchorId="2998E45D">
+            <wp:extent cx="6328707" cy="6581954"/>
             <wp:effectExtent l="0" t="0" r="0" b="0"/>
-            <wp:docPr id="17" name="Picture 17" descr="https://lh6.googleusercontent.com/6hxUtswBB4H16nX9cRIBKDgML0hx24KzlcLxHKZM-47N03xAxYsa3xbotc3QbCp9HhXdaM_MkwI3a6ceL3i13qyI8k_cb3QdbOykXdW_iZ0NjN1q71pFqLccTdCTh3BjnAUjglpq5AFDwfZK"/>
+            <wp:docPr id="30" name="Picture 30"/>
             <wp:cNvGraphicFramePr>
               <a:graphicFrameLocks xmlns:a="http://schemas.openxmlformats.org/drawingml/2006/main" noChangeAspect="1"/>
             </wp:cNvGraphicFramePr>
@@ -2630,7 +2327,7 @@
               <a:graphicData uri="http://schemas.openxmlformats.org/drawingml/2006/picture">
                 <pic:pic xmlns:pic="http://schemas.openxmlformats.org/drawingml/2006/picture">
                   <pic:nvPicPr>
-                    <pic:cNvPr id="0" name="Picture 1" descr="https://lh6.googleusercontent.com/6hxUtswBB4H16nX9cRIBKDgML0hx24KzlcLxHKZM-47N03xAxYsa3xbotc3QbCp9HhXdaM_MkwI3a6ceL3i13qyI8k_cb3QdbOykXdW_iZ0NjN1q71pFqLccTdCTh3BjnAUjglpq5AFDwfZK"/>
+                    <pic:cNvPr id="0" name="Picture 4"/>
                     <pic:cNvPicPr>
                       <a:picLocks noChangeAspect="1" noChangeArrowheads="1"/>
                     </pic:cNvPicPr>
@@ -2651,15 +2348,12 @@
                   <pic:spPr bwMode="auto">
                     <a:xfrm>
                       <a:off x="0" y="0"/>
-                      <a:ext cx="5943600" cy="6400800"/>
+                      <a:ext cx="6329073" cy="6582334"/>
                     </a:xfrm>
                     <a:prstGeom prst="rect">
                       <a:avLst/>
                     </a:prstGeom>
                     <a:noFill/>
-                    <a:ln>
-                      <a:noFill/>
-                    </a:ln>
                   </pic:spPr>
                 </pic:pic>
               </a:graphicData>
@@ -2692,79 +2386,46 @@
           <w:rFonts w:eastAsia="Times New Roman" w:cs="Times New Roman"/>
           <w:color w:val="000000"/>
         </w:rPr>
-        <w:t xml:space="preserve">For the graph Greedy Algorithm – Time </w:t>
-      </w:r>
-      <w:proofErr w:type="gramStart"/>
+        <w:t xml:space="preserve">For the graph Greedy Algorithm – Time As A Function of Coin Set Size it is shown that the run time increases linearly with the size of the coin set size.   This makes sense because the greedy algorithm </w:t>
+      </w:r>
       <w:r>
         <w:rPr>
           <w:rFonts w:eastAsia="Times New Roman" w:cs="Times New Roman"/>
           <w:color w:val="000000"/>
         </w:rPr>
-        <w:t>As A</w:t>
-      </w:r>
-      <w:proofErr w:type="gramEnd"/>
-      <w:r>
-        <w:rPr>
-          <w:rFonts w:eastAsia="Times New Roman" w:cs="Times New Roman"/>
-          <w:color w:val="000000"/>
-        </w:rPr>
-        <w:t xml:space="preserve"> Function of Coin Set Size it is shown that the run time increases linearly with the size of the coin set size.   This makes sense because the greedy algorithm works by repeatedly iterating through the coin set and subtracting the largest value in the coin set that </w:t>
-      </w:r>
-      <w:r>
-        <w:rPr>
-          <w:rFonts w:eastAsia="Times New Roman" w:cs="Times New Roman"/>
-          <w:color w:val="000000"/>
-        </w:rPr>
         <w:lastRenderedPageBreak/>
-        <w:t xml:space="preserve">is &lt;= to the remaining V from V.  So as the coin set grows the time to iterate through the set grows linearly.  This linear relationship is dependent on the situation when the </w:t>
-      </w:r>
-      <w:proofErr w:type="spellStart"/>
-      <w:r>
-        <w:rPr>
-          <w:rFonts w:eastAsia="Times New Roman" w:cs="Times New Roman"/>
-          <w:color w:val="000000"/>
-        </w:rPr>
-        <w:t>coinset</w:t>
-      </w:r>
-      <w:proofErr w:type="spellEnd"/>
-      <w:r>
-        <w:rPr>
-          <w:rFonts w:eastAsia="Times New Roman" w:cs="Times New Roman"/>
-          <w:color w:val="000000"/>
-        </w:rPr>
-        <w:t xml:space="preserve"> values get larger than the value V to make change for, the algorithm does not breaking out of the loop when it realizes V is less than the remaining coins in the coin set.</w:t>
+        <w:t>works by repeatedly iterating through the coin set and subtracting the largest value in the coin set that is &lt;= to the remaining V from V.  So as the coin set grows the time to iterate through the set grows linearly.  This linear relationship is dependent on the situation when the coinset values get larger than the value V to make change for, the algorithm does not breaking out of the loop when it realizes V is less than the remaining coins in the coin set.</w:t>
       </w:r>
     </w:p>
     <w:p>
       <w:pPr>
-        <w:spacing w:after="0" w:line="240" w:lineRule="auto"/>
+        <w:spacing w:after="80" w:line="240" w:lineRule="auto"/>
         <w:rPr>
           <w:rFonts w:eastAsia="Times New Roman" w:cs="Times New Roman"/>
           <w:sz w:val="24"/>
           <w:szCs w:val="24"/>
         </w:rPr>
       </w:pPr>
-    </w:p>
-    <w:p>
-      <w:pPr>
-        <w:spacing w:after="80" w:line="240" w:lineRule="auto"/>
+      <w:r>
         <w:rPr>
           <w:rFonts w:eastAsia="Times New Roman" w:cs="Times New Roman"/>
           <w:sz w:val="24"/>
           <w:szCs w:val="24"/>
         </w:rPr>
-      </w:pPr>
+        <w:t xml:space="preserve"> </w:t>
+      </w:r>
       <w:r>
         <w:rPr>
           <w:rFonts w:eastAsia="Times New Roman" w:cs="Times New Roman"/>
           <w:noProof/>
-          <w:color w:val="000000"/>
+          <w:sz w:val="24"/>
+          <w:szCs w:val="24"/>
         </w:rPr>
         <w:drawing>
-          <wp:inline distT="0" distB="0" distL="0" distR="0" wp14:anchorId="00D124C0" wp14:editId="727B85BB">
-            <wp:extent cx="5638800" cy="7076440"/>
-            <wp:effectExtent l="0" t="0" r="0" b="0"/>
-            <wp:docPr id="16" name="Picture 16" descr="https://lh5.googleusercontent.com/daZYvQ8e9ByfKqHGAEhEokstZg3YG-M_9TBEj0SnECHBkUKyeNsmbMMV8wARDbMMS0jC-tl9Q6RgLHLcVh_lCNjlQ01ke2uRknYTERtS0xZAoPtculmqIzPiWYhUrxhHq_fnNvCAVOKhLiOU"/>
+          <wp:inline distT="0" distB="0" distL="0" distR="0" wp14:anchorId="25E20063">
+            <wp:extent cx="5651500" cy="5712460"/>
+            <wp:effectExtent l="0" t="0" r="6350" b="2540"/>
+            <wp:docPr id="5" name="Picture 5"/>
             <wp:cNvGraphicFramePr>
               <a:graphicFrameLocks xmlns:a="http://schemas.openxmlformats.org/drawingml/2006/main" noChangeAspect="1"/>
             </wp:cNvGraphicFramePr>
@@ -2772,7 +2433,7 @@
               <a:graphicData uri="http://schemas.openxmlformats.org/drawingml/2006/picture">
                 <pic:pic xmlns:pic="http://schemas.openxmlformats.org/drawingml/2006/picture">
                   <pic:nvPicPr>
-                    <pic:cNvPr id="0" name="Picture 2" descr="https://lh5.googleusercontent.com/daZYvQ8e9ByfKqHGAEhEokstZg3YG-M_9TBEj0SnECHBkUKyeNsmbMMV8wARDbMMS0jC-tl9Q6RgLHLcVh_lCNjlQ01ke2uRknYTERtS0xZAoPtculmqIzPiWYhUrxhHq_fnNvCAVOKhLiOU"/>
+                    <pic:cNvPr id="0" name="Picture 2"/>
                     <pic:cNvPicPr>
                       <a:picLocks noChangeAspect="1" noChangeArrowheads="1"/>
                     </pic:cNvPicPr>
@@ -2793,15 +2454,12 @@
                   <pic:spPr bwMode="auto">
                     <a:xfrm>
                       <a:off x="0" y="0"/>
-                      <a:ext cx="5638800" cy="7076440"/>
+                      <a:ext cx="5651500" cy="5712460"/>
                     </a:xfrm>
                     <a:prstGeom prst="rect">
                       <a:avLst/>
                     </a:prstGeom>
                     <a:noFill/>
-                    <a:ln>
-                      <a:noFill/>
-                    </a:ln>
                   </pic:spPr>
                 </pic:pic>
               </a:graphicData>
@@ -2812,13 +2470,20 @@
     </w:p>
     <w:p>
       <w:pPr>
-        <w:spacing w:after="0" w:line="240" w:lineRule="auto"/>
+        <w:spacing w:after="80" w:line="240" w:lineRule="auto"/>
         <w:rPr>
           <w:rFonts w:eastAsia="Times New Roman" w:cs="Times New Roman"/>
           <w:sz w:val="24"/>
           <w:szCs w:val="24"/>
         </w:rPr>
       </w:pPr>
+      <w:r>
+        <w:rPr>
+          <w:rFonts w:eastAsia="Times New Roman" w:cs="Times New Roman"/>
+          <w:color w:val="000000"/>
+        </w:rPr>
+        <w:t>For the graph Dynamic Programming – Time As A Function of Coin Set Size it is shown that the run time increases quadratically as the size of the coin set size increases.  This also make sense because the changedp algorithm works be iterating through the coin set once for every value of V (value to make change for).  If n is the total time to run the algorithm then  n = (coinSet.size) x (V) + C.  Since V in the graph above is 2011 then it is always larger than the sizes of the coin sets tested, which produced the quadratic curve.  However once the coin set size get much larger than V then the runtime will depend more on the coin set size and produce a linear graph.</w:t>
+      </w:r>
     </w:p>
     <w:p>
       <w:pPr>
@@ -2832,127 +2497,16 @@
       <w:r>
         <w:rPr>
           <w:rFonts w:eastAsia="Times New Roman" w:cs="Times New Roman"/>
-          <w:color w:val="000000"/>
-        </w:rPr>
-        <w:t xml:space="preserve">For the graph Dynamic Programming – Time </w:t>
-      </w:r>
-      <w:proofErr w:type="gramStart"/>
-      <w:r>
-        <w:rPr>
-          <w:rFonts w:eastAsia="Times New Roman" w:cs="Times New Roman"/>
-          <w:color w:val="000000"/>
-        </w:rPr>
-        <w:t>As A</w:t>
-      </w:r>
-      <w:proofErr w:type="gramEnd"/>
-      <w:r>
-        <w:rPr>
-          <w:rFonts w:eastAsia="Times New Roman" w:cs="Times New Roman"/>
-          <w:color w:val="000000"/>
-        </w:rPr>
-        <w:t xml:space="preserve"> Function of Coin Set Size it is shown that the run time increases </w:t>
-      </w:r>
-      <w:proofErr w:type="spellStart"/>
-      <w:r>
-        <w:rPr>
-          <w:rFonts w:eastAsia="Times New Roman" w:cs="Times New Roman"/>
-          <w:color w:val="000000"/>
-        </w:rPr>
-        <w:t>quadratically</w:t>
-      </w:r>
-      <w:proofErr w:type="spellEnd"/>
-      <w:r>
-        <w:rPr>
-          <w:rFonts w:eastAsia="Times New Roman" w:cs="Times New Roman"/>
-          <w:color w:val="000000"/>
-        </w:rPr>
-        <w:t xml:space="preserve"> as the size of the coin set size increases.  </w:t>
-      </w:r>
-      <w:proofErr w:type="gramStart"/>
-      <w:r>
-        <w:rPr>
-          <w:rFonts w:eastAsia="Times New Roman" w:cs="Times New Roman"/>
-          <w:color w:val="000000"/>
-        </w:rPr>
-        <w:t>This also make</w:t>
-      </w:r>
-      <w:proofErr w:type="gramEnd"/>
-      <w:r>
-        <w:rPr>
-          <w:rFonts w:eastAsia="Times New Roman" w:cs="Times New Roman"/>
-          <w:color w:val="000000"/>
-        </w:rPr>
-        <w:t xml:space="preserve"> sense because the </w:t>
-      </w:r>
-      <w:proofErr w:type="spellStart"/>
-      <w:r>
-        <w:rPr>
-          <w:rFonts w:eastAsia="Times New Roman" w:cs="Times New Roman"/>
-          <w:color w:val="000000"/>
-        </w:rPr>
-        <w:t>changedp</w:t>
-      </w:r>
-      <w:proofErr w:type="spellEnd"/>
-      <w:r>
-        <w:rPr>
-          <w:rFonts w:eastAsia="Times New Roman" w:cs="Times New Roman"/>
-          <w:color w:val="000000"/>
-        </w:rPr>
-        <w:t xml:space="preserve"> algorithm works be iterating through the coin set once for every value of V (value to make change for).  If n is the total time to run the algorithm </w:t>
-      </w:r>
-      <w:proofErr w:type="gramStart"/>
-      <w:r>
-        <w:rPr>
-          <w:rFonts w:eastAsia="Times New Roman" w:cs="Times New Roman"/>
-          <w:color w:val="000000"/>
-        </w:rPr>
-        <w:t>then  n</w:t>
-      </w:r>
-      <w:proofErr w:type="gramEnd"/>
-      <w:r>
-        <w:rPr>
-          <w:rFonts w:eastAsia="Times New Roman" w:cs="Times New Roman"/>
-          <w:color w:val="000000"/>
-        </w:rPr>
-        <w:t xml:space="preserve"> = (</w:t>
-      </w:r>
-      <w:proofErr w:type="spellStart"/>
-      <w:r>
-        <w:rPr>
-          <w:rFonts w:eastAsia="Times New Roman" w:cs="Times New Roman"/>
-          <w:color w:val="000000"/>
-        </w:rPr>
-        <w:t>coinSet.size</w:t>
-      </w:r>
-      <w:proofErr w:type="spellEnd"/>
-      <w:r>
-        <w:rPr>
-          <w:rFonts w:eastAsia="Times New Roman" w:cs="Times New Roman"/>
-          <w:color w:val="000000"/>
-        </w:rPr>
-        <w:t>) x (V) + C.  Since V in the graph above is 2011 then it is always larger than the sizes of the coin sets tested, which produced the quadratic curve.  However once the coin set size get much larger than V then the runtime will depend more on the coin set size and produce a linear graph.</w:t>
-      </w:r>
-    </w:p>
-    <w:p>
-      <w:pPr>
-        <w:spacing w:after="80" w:line="240" w:lineRule="auto"/>
-        <w:rPr>
-          <w:rFonts w:eastAsia="Times New Roman" w:cs="Times New Roman"/>
+          <w:noProof/>
           <w:sz w:val="24"/>
           <w:szCs w:val="24"/>
         </w:rPr>
-      </w:pPr>
-      <w:r>
-        <w:rPr>
-          <w:rFonts w:eastAsia="Times New Roman" w:cs="Times New Roman"/>
-          <w:noProof/>
-          <w:color w:val="000000"/>
-        </w:rPr>
+        <w:lastRenderedPageBreak/>
         <w:drawing>
-          <wp:inline distT="0" distB="0" distL="0" distR="0" wp14:anchorId="07C648AE" wp14:editId="5CDEEFE2">
-            <wp:extent cx="5638800" cy="5704840"/>
-            <wp:effectExtent l="0" t="0" r="0" b="0"/>
-            <wp:docPr id="15" name="Picture 15" descr="https://lh3.googleusercontent.com/7D16FDWS8IaN8kVZXc4qVGrluJgYpFYjSvBKSn479zcZEE9uiyxqcDQmuJQ6xnKg0Grwlz6LUpIpSPkmpQMW_dC_5tqSIQw-j8KW8MTdkJpDSzIRoAt2w0a5UDhzs3AQGS7mfmR63eTzFde4"/>
+          <wp:inline distT="0" distB="0" distL="0" distR="0" wp14:anchorId="7E4CC689">
+            <wp:extent cx="5651500" cy="5718810"/>
+            <wp:effectExtent l="0" t="0" r="6350" b="0"/>
+            <wp:docPr id="6" name="Picture 6"/>
             <wp:cNvGraphicFramePr>
               <a:graphicFrameLocks xmlns:a="http://schemas.openxmlformats.org/drawingml/2006/main" noChangeAspect="1"/>
             </wp:cNvGraphicFramePr>
@@ -2960,7 +2514,7 @@
               <a:graphicData uri="http://schemas.openxmlformats.org/drawingml/2006/picture">
                 <pic:pic xmlns:pic="http://schemas.openxmlformats.org/drawingml/2006/picture">
                   <pic:nvPicPr>
-                    <pic:cNvPr id="0" name="Picture 3" descr="https://lh3.googleusercontent.com/7D16FDWS8IaN8kVZXc4qVGrluJgYpFYjSvBKSn479zcZEE9uiyxqcDQmuJQ6xnKg0Grwlz6LUpIpSPkmpQMW_dC_5tqSIQw-j8KW8MTdkJpDSzIRoAt2w0a5UDhzs3AQGS7mfmR63eTzFde4"/>
+                    <pic:cNvPr id="0" name="Picture 3"/>
                     <pic:cNvPicPr>
                       <a:picLocks noChangeAspect="1" noChangeArrowheads="1"/>
                     </pic:cNvPicPr>
@@ -2981,15 +2535,12 @@
                   <pic:spPr bwMode="auto">
                     <a:xfrm>
                       <a:off x="0" y="0"/>
-                      <a:ext cx="5638800" cy="5704840"/>
+                      <a:ext cx="5651500" cy="5718810"/>
                     </a:xfrm>
                     <a:prstGeom prst="rect">
                       <a:avLst/>
                     </a:prstGeom>
                     <a:noFill/>
-                    <a:ln>
-                      <a:noFill/>
-                    </a:ln>
                   </pic:spPr>
                 </pic:pic>
               </a:graphicData>
@@ -3013,82 +2564,7 @@
           <w:sz w:val="24"/>
           <w:szCs w:val="24"/>
         </w:rPr>
-        <w:lastRenderedPageBreak/>
         <w:br/>
-      </w:r>
-      <w:r>
-        <w:rPr>
-          <w:rFonts w:eastAsia="Times New Roman" w:cs="Times New Roman"/>
-          <w:noProof/>
-          <w:sz w:val="24"/>
-          <w:szCs w:val="24"/>
-        </w:rPr>
-        <mc:AlternateContent>
-          <mc:Choice Requires="wps">
-            <w:drawing>
-              <wp:inline distT="0" distB="0" distL="0" distR="0" wp14:anchorId="6FA5A58A" wp14:editId="40CC8350">
-                <wp:extent cx="4676140" cy="789940"/>
-                <wp:effectExtent l="0" t="0" r="0" b="0"/>
-                <wp:docPr id="12" name="Rectangle 12" descr="https://docs.google.com/a/oregonstate.edu/drawings/d/s8MnZQS4TEjUyYKTVcNRivA/image?w=491&amp;h=83&amp;rev=1&amp;ac=1"/>
-                <wp:cNvGraphicFramePr>
-                  <a:graphicFrameLocks xmlns:a="http://schemas.openxmlformats.org/drawingml/2006/main" noChangeAspect="1"/>
-                </wp:cNvGraphicFramePr>
-                <a:graphic xmlns:a="http://schemas.openxmlformats.org/drawingml/2006/main">
-                  <a:graphicData uri="http://schemas.microsoft.com/office/word/2010/wordprocessingShape">
-                    <wps:wsp>
-                      <wps:cNvSpPr>
-                        <a:spLocks noChangeAspect="1" noChangeArrowheads="1"/>
-                      </wps:cNvSpPr>
-                      <wps:spPr bwMode="auto">
-                        <a:xfrm>
-                          <a:off x="0" y="0"/>
-                          <a:ext cx="4676140" cy="789940"/>
-                        </a:xfrm>
-                        <a:prstGeom prst="rect">
-                          <a:avLst/>
-                        </a:prstGeom>
-                        <a:noFill/>
-                        <a:ln>
-                          <a:noFill/>
-                        </a:ln>
-                        <a:extLst>
-                          <a:ext uri="{909E8E84-426E-40DD-AFC4-6F175D3DCCD1}">
-                            <a14:hiddenFill xmlns:a14="http://schemas.microsoft.com/office/drawing/2010/main">
-                              <a:solidFill>
-                                <a:srgbClr val="FFFFFF"/>
-                              </a:solidFill>
-                            </a14:hiddenFill>
-                          </a:ext>
-                          <a:ext uri="{91240B29-F687-4F45-9708-019B960494DF}">
-                            <a14:hiddenLine xmlns:a14="http://schemas.microsoft.com/office/drawing/2010/main" w="9525">
-                              <a:solidFill>
-                                <a:srgbClr val="000000"/>
-                              </a:solidFill>
-                              <a:miter lim="800000"/>
-                              <a:headEnd/>
-                              <a:tailEnd/>
-                            </a14:hiddenLine>
-                          </a:ext>
-                        </a:extLst>
-                      </wps:spPr>
-                      <wps:bodyPr rot="0" vert="horz" wrap="square" lIns="91440" tIns="45720" rIns="91440" bIns="45720" anchor="t" anchorCtr="0" upright="1">
-                        <a:noAutofit/>
-                      </wps:bodyPr>
-                    </wps:wsp>
-                  </a:graphicData>
-                </a:graphic>
-              </wp:inline>
-            </w:drawing>
-          </mc:Choice>
-          <mc:Fallback>
-            <w:pict>
-              <v:rect id="Rectangle 12" o:spid="_x0000_s1026" alt="https://docs.google.com/a/oregonstate.edu/drawings/d/s8MnZQS4TEjUyYKTVcNRivA/image?w=491&amp;h=83&amp;rev=1&amp;ac=1" style="width:368.2pt;height:62.2pt;visibility:visible;mso-wrap-style:square;mso-left-percent:-10001;mso-top-percent:-10001;mso-position-horizontal:absolute;mso-position-horizontal-relative:char;mso-position-vertical:absolute;mso-position-vertical-relative:line;mso-left-percent:-10001;mso-top-percent:-10001;v-text-anchor:top" o:gfxdata="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" filled="f" stroked="f">
-                <o:lock v:ext="edit" aspectratio="t"/>
-                <w10:anchorlock/>
-              </v:rect>
-            </w:pict>
-          </mc:Fallback>
-        </mc:AlternateContent>
       </w:r>
     </w:p>
     <w:p>
@@ -3105,87 +2581,15 @@
           <w:rFonts w:eastAsia="Times New Roman" w:cs="Times New Roman"/>
           <w:color w:val="000000"/>
         </w:rPr>
-        <w:t xml:space="preserve">For the graph Brute Force – Time </w:t>
-      </w:r>
-      <w:proofErr w:type="gramStart"/>
+        <w:t xml:space="preserve">For the graph Brute Force – Time As A Function of Coin Set Size it is shown that the run time increases as a cubic polynomial function as the size of the coin set size increases.  The recursive brute force algorithm works by finding every result that produces a valid solution to the problem and then comparing that solution to the best solution found so far.  The time the algorithm can finish the problem in is related to the number of recursive calls needed to solve the problem.  The recursion works by iterating through the coin set and recursively calling the function again for V- coin if the coin &lt;= V.  Which gives a recursion relation of T(n) = coinSetSize * T(n - coins ).  So as the coin values approach the value of V then fewer recursive calls are made to solve the problem.  As the size of the coins set increases then normally the values of the coin get larger, and the function performs better as the coin values approach V.  If V is always much larger than the coin values then the extra coins in the coin set will dramatically slow down </w:t>
+      </w:r>
       <w:r>
         <w:rPr>
           <w:rFonts w:eastAsia="Times New Roman" w:cs="Times New Roman"/>
           <w:color w:val="000000"/>
         </w:rPr>
-        <w:t>As A</w:t>
-      </w:r>
-      <w:proofErr w:type="gramEnd"/>
-      <w:r>
-        <w:rPr>
-          <w:rFonts w:eastAsia="Times New Roman" w:cs="Times New Roman"/>
-          <w:color w:val="000000"/>
-        </w:rPr>
-        <w:t xml:space="preserve"> Function of Coin Set Size it is shown that the run time increases as a cubic polynomial function as the size of the coin set size increases.  The recursive brute force algorithm works by finding every result that produces a valid solution to the problem and then comparing that solution to the best solution found so far.  The time the algorithm can finish the problem in is related to the number of recursive calls needed to solve the problem.  The recursion works by iterating through the coin set and recursively calling the function again for V- coin if the coin &lt;= V.  Which gives a recursion relation of </w:t>
-      </w:r>
-      <w:proofErr w:type="gramStart"/>
-      <w:r>
-        <w:rPr>
-          <w:rFonts w:eastAsia="Times New Roman" w:cs="Times New Roman"/>
-          <w:color w:val="000000"/>
-        </w:rPr>
-        <w:t>T(</w:t>
-      </w:r>
-      <w:proofErr w:type="gramEnd"/>
-      <w:r>
-        <w:rPr>
-          <w:rFonts w:eastAsia="Times New Roman" w:cs="Times New Roman"/>
-          <w:color w:val="000000"/>
-        </w:rPr>
-        <w:t xml:space="preserve">n) = </w:t>
-      </w:r>
-      <w:proofErr w:type="spellStart"/>
-      <w:r>
-        <w:rPr>
-          <w:rFonts w:eastAsia="Times New Roman" w:cs="Times New Roman"/>
-          <w:color w:val="000000"/>
-        </w:rPr>
-        <w:t>coinSetSize</w:t>
-      </w:r>
-      <w:proofErr w:type="spellEnd"/>
-      <w:r>
-        <w:rPr>
-          <w:rFonts w:eastAsia="Times New Roman" w:cs="Times New Roman"/>
-          <w:color w:val="000000"/>
-        </w:rPr>
-        <w:t xml:space="preserve"> * T(n - coins ).  So as the coin values approach the value of V then fewer recursive calls are made to solve the problem.  As the size of the coins set increases then normally the values of the coin get larger, and the function performs better as the coin values approach V.  If V is always much larger than the coin values then the extra coins in the coin set will dramatically slow down the algorithm since the number of recursive calls made is directly related to the </w:t>
-      </w:r>
-      <w:proofErr w:type="spellStart"/>
-      <w:r>
-        <w:rPr>
-          <w:rFonts w:eastAsia="Times New Roman" w:cs="Times New Roman"/>
-          <w:color w:val="000000"/>
-        </w:rPr>
-        <w:t>coinSetSize</w:t>
-      </w:r>
-      <w:proofErr w:type="spellEnd"/>
-      <w:r>
-        <w:rPr>
-          <w:rFonts w:eastAsia="Times New Roman" w:cs="Times New Roman"/>
-          <w:color w:val="000000"/>
-        </w:rPr>
-        <w:t xml:space="preserve">, and the </w:t>
-      </w:r>
-      <w:proofErr w:type="spellStart"/>
-      <w:r>
-        <w:rPr>
-          <w:rFonts w:eastAsia="Times New Roman" w:cs="Times New Roman"/>
-          <w:color w:val="000000"/>
-        </w:rPr>
-        <w:t>coinValues</w:t>
-      </w:r>
-      <w:proofErr w:type="spellEnd"/>
-      <w:r>
-        <w:rPr>
-          <w:rFonts w:eastAsia="Times New Roman" w:cs="Times New Roman"/>
-          <w:color w:val="000000"/>
-        </w:rPr>
-        <w:t xml:space="preserve"> will not reduce the size of n very quickly, which gives exponential runtime.</w:t>
+        <w:lastRenderedPageBreak/>
+        <w:t>the algorithm since the number of recursive calls made is directly related to the coinSetSize, and the coinValues will not reduce the size of n very quickly, which gives exponential runtime.</w:t>
       </w:r>
     </w:p>
     <w:p>
@@ -3229,23 +2633,102 @@
           <w:rFonts w:eastAsia="Times New Roman" w:cs="Times New Roman"/>
           <w:color w:val="000000"/>
         </w:rPr>
-        <w:t xml:space="preserve">Since the values in the set share a greatest common factor, which is 3 and each higher value is a product of 3 * a lower value, then the greedy algorithm will give the correct min value to make change for any value of V.  The dynamic </w:t>
-      </w:r>
-      <w:proofErr w:type="gramStart"/>
+        <w:t xml:space="preserve">Since the values in the set </w:t>
+      </w:r>
       <w:r>
         <w:rPr>
           <w:rFonts w:eastAsia="Times New Roman" w:cs="Times New Roman"/>
           <w:color w:val="000000"/>
         </w:rPr>
-        <w:t>programming  algorithm</w:t>
-      </w:r>
-      <w:proofErr w:type="gramEnd"/>
+        <w:t xml:space="preserve">are ordered in </w:t>
+      </w:r>
       <w:r>
         <w:rPr>
           <w:rFonts w:eastAsia="Times New Roman" w:cs="Times New Roman"/>
           <w:color w:val="000000"/>
         </w:rPr>
-        <w:t xml:space="preserve"> will also always give the correct solution to the problem but will run much slower than the greedy algorithm.  For this set of coins it would be better to use the greedy algorithm.</w:t>
+        <w:t>the pattern where {n</w:t>
+      </w:r>
+      <w:r>
+        <w:rPr>
+          <w:rFonts w:eastAsia="Times New Roman" w:cs="Times New Roman"/>
+          <w:color w:val="000000"/>
+          <w:vertAlign w:val="superscript"/>
+        </w:rPr>
+        <w:t>0</w:t>
+      </w:r>
+      <w:r>
+        <w:rPr>
+          <w:rFonts w:eastAsia="Times New Roman" w:cs="Times New Roman"/>
+          <w:color w:val="000000"/>
+        </w:rPr>
+        <w:t>, n</w:t>
+      </w:r>
+      <w:r>
+        <w:rPr>
+          <w:rFonts w:eastAsia="Times New Roman" w:cs="Times New Roman"/>
+          <w:color w:val="000000"/>
+          <w:vertAlign w:val="superscript"/>
+        </w:rPr>
+        <w:t>1</w:t>
+      </w:r>
+      <w:r>
+        <w:rPr>
+          <w:rFonts w:eastAsia="Times New Roman" w:cs="Times New Roman"/>
+          <w:color w:val="000000"/>
+        </w:rPr>
+        <w:t>, n</w:t>
+      </w:r>
+      <w:r>
+        <w:rPr>
+          <w:rFonts w:eastAsia="Times New Roman" w:cs="Times New Roman"/>
+          <w:color w:val="000000"/>
+          <w:vertAlign w:val="superscript"/>
+        </w:rPr>
+        <w:t>2</w:t>
+      </w:r>
+      <w:r>
+        <w:rPr>
+          <w:rFonts w:eastAsia="Times New Roman" w:cs="Times New Roman"/>
+          <w:color w:val="000000"/>
+        </w:rPr>
+        <w:t>, …, n</w:t>
+      </w:r>
+      <w:r>
+        <w:rPr>
+          <w:rFonts w:eastAsia="Times New Roman" w:cs="Times New Roman"/>
+          <w:color w:val="000000"/>
+          <w:vertAlign w:val="superscript"/>
+        </w:rPr>
+        <w:t>x</w:t>
+      </w:r>
+      <w:r>
+        <w:rPr>
+          <w:rFonts w:eastAsia="Times New Roman" w:cs="Times New Roman"/>
+          <w:color w:val="000000"/>
+        </w:rPr>
+        <w:t>}</w:t>
+      </w:r>
+      <w:r>
+        <w:rPr>
+          <w:rFonts w:eastAsia="Times New Roman" w:cs="Times New Roman"/>
+          <w:color w:val="000000"/>
+        </w:rPr>
+        <w:t>, then the greedy algorithm will give the correct min value to make change for any value</w:t>
+      </w:r>
+      <w:r>
+        <w:rPr>
+          <w:rFonts w:eastAsia="Times New Roman" w:cs="Times New Roman"/>
+          <w:color w:val="000000"/>
+        </w:rPr>
+        <w:t xml:space="preserve"> of V.  The dynamic programming</w:t>
+      </w:r>
+      <w:r>
+        <w:rPr>
+          <w:rFonts w:eastAsia="Times New Roman" w:cs="Times New Roman"/>
+          <w:color w:val="000000"/>
+        </w:rPr>
+        <w:t> algorithm will also always give the correct solution to the problem but will run much slower than the greedy algorithm.  For this set of coins it would be better to use the greedy algorithm.</w:t>
       </w:r>
     </w:p>
     <w:p>
@@ -3259,83 +2742,197 @@
       </w:pPr>
     </w:p>
     <w:p>
-      <w:pPr>
-        <w:spacing w:after="80" w:line="240" w:lineRule="auto"/>
-        <w:rPr>
-          <w:rFonts w:eastAsia="Times New Roman" w:cs="Times New Roman"/>
-          <w:sz w:val="24"/>
-          <w:szCs w:val="24"/>
-        </w:rPr>
-      </w:pPr>
       <w:r>
         <w:rPr>
           <w:rFonts w:eastAsia="Times New Roman" w:cs="Times New Roman"/>
           <w:color w:val="000000"/>
         </w:rPr>
-        <w:t>10.  Under what conditions does the greedy algorithm produce an optimal solution? Explain.</w:t>
-      </w:r>
-    </w:p>
-    <w:p>
-      <w:pPr>
-        <w:spacing w:line="240" w:lineRule="auto"/>
+        <w:t>10.  Under what conditions does the greedy algorithm produce an optimal solution? Explain. The</w:t>
+      </w:r>
+      <w:r>
         <w:rPr>
           <w:rFonts w:eastAsia="Times New Roman" w:cs="Times New Roman"/>
           <w:color w:val="000000"/>
         </w:rPr>
-      </w:pPr>
+        <w:t xml:space="preserve"> greedy algorithm is the optima</w:t>
+      </w:r>
       <w:r>
         <w:rPr>
           <w:rFonts w:eastAsia="Times New Roman" w:cs="Times New Roman"/>
           <w:color w:val="000000"/>
         </w:rPr>
-        <w:t xml:space="preserve">The greedy algorithm is the optima l solution to the coin change problem when the set of coins is such that the algorithm can produce the value V using the minimum number of coins.  One set that gives this situation is a coin set where any greater coin in the </w:t>
-      </w:r>
-      <w:proofErr w:type="gramStart"/>
+        <w:t xml:space="preserve">l solution to the coin change problem when the set of coins is such that the </w:t>
+      </w:r>
       <w:r>
         <w:rPr>
           <w:rFonts w:eastAsia="Times New Roman" w:cs="Times New Roman"/>
           <w:color w:val="000000"/>
         </w:rPr>
-        <w:t>set  can</w:t>
-      </w:r>
-      <w:proofErr w:type="gramEnd"/>
+        <w:t xml:space="preserve">greedy </w:t>
+      </w:r>
       <w:r>
         <w:rPr>
           <w:rFonts w:eastAsia="Times New Roman" w:cs="Times New Roman"/>
           <w:color w:val="000000"/>
         </w:rPr>
-        <w:t xml:space="preserve"> be produced by some number x times a lower value coin .  For example the coin set {1, 5, 15, 30} 1 x 5 = 5, 1 x 15 = 15 1 x 30 = 30, 3 x 5 = </w:t>
+        <w:t xml:space="preserve">algorithm can produce the value V using the minimum number of coins.  One set that gives this situation is a coin set where </w:t>
       </w:r>
       <w:r>
         <w:rPr>
           <w:rFonts w:eastAsia="Times New Roman" w:cs="Times New Roman"/>
           <w:color w:val="000000"/>
         </w:rPr>
-        <w:t>1</w:t>
+        <w:t xml:space="preserve">the pattern </w:t>
       </w:r>
       <w:r>
         <w:rPr>
           <w:rFonts w:eastAsia="Times New Roman" w:cs="Times New Roman"/>
           <w:color w:val="000000"/>
         </w:rPr>
-        <w:t>5, 6 x 5 = 30, 2 x 15 = 30.  There no quicker solution to make change for a value greater the 30 that d</w:t>
+        <w:t>of coin denominations is</w:t>
       </w:r>
       <w:r>
         <w:rPr>
           <w:rFonts w:eastAsia="Times New Roman" w:cs="Times New Roman"/>
           <w:color w:val="000000"/>
         </w:rPr>
-        <w:t xml:space="preserve">oesn’t use the 30 cent piece.  </w:t>
-      </w:r>
-    </w:p>
-    <w:p>
-      <w:pPr>
-        <w:spacing w:line="360" w:lineRule="auto"/>
-      </w:pPr>
+        <w:t xml:space="preserve"> {n</w:t>
+      </w:r>
+      <w:r>
+        <w:rPr>
+          <w:rFonts w:eastAsia="Times New Roman" w:cs="Times New Roman"/>
+          <w:color w:val="000000"/>
+          <w:vertAlign w:val="superscript"/>
+        </w:rPr>
+        <w:t>0</w:t>
+      </w:r>
+      <w:r>
+        <w:rPr>
+          <w:rFonts w:eastAsia="Times New Roman" w:cs="Times New Roman"/>
+          <w:color w:val="000000"/>
+        </w:rPr>
+        <w:t>, n</w:t>
+      </w:r>
+      <w:r>
+        <w:rPr>
+          <w:rFonts w:eastAsia="Times New Roman" w:cs="Times New Roman"/>
+          <w:color w:val="000000"/>
+          <w:vertAlign w:val="superscript"/>
+        </w:rPr>
+        <w:t>1</w:t>
+      </w:r>
+      <w:r>
+        <w:rPr>
+          <w:rFonts w:eastAsia="Times New Roman" w:cs="Times New Roman"/>
+          <w:color w:val="000000"/>
+        </w:rPr>
+        <w:t>, n</w:t>
+      </w:r>
+      <w:r>
+        <w:rPr>
+          <w:rFonts w:eastAsia="Times New Roman" w:cs="Times New Roman"/>
+          <w:color w:val="000000"/>
+          <w:vertAlign w:val="superscript"/>
+        </w:rPr>
+        <w:t>2</w:t>
+      </w:r>
+      <w:r>
+        <w:rPr>
+          <w:rFonts w:eastAsia="Times New Roman" w:cs="Times New Roman"/>
+          <w:color w:val="000000"/>
+        </w:rPr>
+        <w:t>, …, n</w:t>
+      </w:r>
+      <w:r>
+        <w:rPr>
+          <w:rFonts w:eastAsia="Times New Roman" w:cs="Times New Roman"/>
+          <w:color w:val="000000"/>
+          <w:vertAlign w:val="superscript"/>
+        </w:rPr>
+        <w:t>x</w:t>
+      </w:r>
+      <w:r>
+        <w:rPr>
+          <w:rFonts w:eastAsia="Times New Roman" w:cs="Times New Roman"/>
+          <w:color w:val="000000"/>
+        </w:rPr>
+        <w:t>}</w:t>
+      </w:r>
+      <w:r>
+        <w:rPr>
+          <w:rFonts w:eastAsia="Times New Roman" w:cs="Times New Roman"/>
+          <w:color w:val="000000"/>
+        </w:rPr>
+        <w:t>,</w:t>
+      </w:r>
+      <w:r>
+        <w:rPr>
+          <w:rFonts w:eastAsia="Times New Roman" w:cs="Times New Roman"/>
+          <w:color w:val="000000"/>
+        </w:rPr>
+        <w:t>.  Fo</w:t>
+      </w:r>
+      <w:r>
+        <w:rPr>
+          <w:rFonts w:eastAsia="Times New Roman" w:cs="Times New Roman"/>
+          <w:color w:val="000000"/>
+        </w:rPr>
+        <w:t>r example the coin set {1, 5, 25</w:t>
+      </w:r>
+      <w:r>
+        <w:rPr>
+          <w:rFonts w:eastAsia="Times New Roman" w:cs="Times New Roman"/>
+          <w:color w:val="000000"/>
+        </w:rPr>
+        <w:t>}.  There</w:t>
+      </w:r>
+      <w:r>
+        <w:rPr>
+          <w:rFonts w:eastAsia="Times New Roman" w:cs="Times New Roman"/>
+          <w:color w:val="000000"/>
+        </w:rPr>
+        <w:t xml:space="preserve"> is</w:t>
+      </w:r>
+      <w:r>
+        <w:rPr>
+          <w:rFonts w:eastAsia="Times New Roman" w:cs="Times New Roman"/>
+          <w:color w:val="000000"/>
+        </w:rPr>
+        <w:t xml:space="preserve"> no solution to make </w:t>
+      </w:r>
+      <w:r>
+        <w:rPr>
+          <w:rFonts w:eastAsia="Times New Roman" w:cs="Times New Roman"/>
+          <w:color w:val="000000"/>
+        </w:rPr>
+        <w:t xml:space="preserve">change for a value greater than 25 that doesn’t use the 25 </w:t>
+      </w:r>
+      <w:r>
+        <w:rPr>
+          <w:rFonts w:eastAsia="Times New Roman" w:cs="Times New Roman"/>
+          <w:color w:val="000000"/>
+        </w:rPr>
+        <w:t>cent piece</w:t>
+      </w:r>
+      <w:r>
+        <w:rPr>
+          <w:rFonts w:eastAsia="Times New Roman" w:cs="Times New Roman"/>
+          <w:color w:val="000000"/>
+        </w:rPr>
+        <w:t>, and so the greedy algorithm will give a correct result</w:t>
+      </w:r>
+      <w:r>
+        <w:rPr>
+          <w:rFonts w:eastAsia="Times New Roman" w:cs="Times New Roman"/>
+          <w:color w:val="000000"/>
+        </w:rPr>
+        <w:t xml:space="preserve">.   </w:t>
+      </w:r>
     </w:p>
     <w:p/>
     <w:sectPr>
       <w:headerReference w:type="default" r:id="rId34"/>
+      <w:footerReference w:type="default" r:id="rId35"/>
       <w:pgSz w:w="12240" w:h="15840"/>
       <w:pgMar w:top="1440" w:right="1440" w:bottom="1440" w:left="1440" w:header="720" w:footer="720" w:gutter="0"/>
       <w:cols w:space="720"/>
@@ -3368,6 +2965,59 @@
     </w:p>
   </w:endnote>
 </w:endnotes>
+</file>
+
+<file path=word/footer1.xml><?xml version="1.0" encoding="utf-8"?>
+<w:ftr xmlns:wpc="http://schemas.microsoft.com/office/word/2010/wordprocessingCanvas" xmlns:mc="http://schemas.openxmlformats.org/markup-compatibility/2006" xmlns:o="urn:schemas-microsoft-com:office:office" xmlns:r="http://schemas.openxmlformats.org/officeDocument/2006/relationships" xmlns:m="http://schemas.openxmlformats.org/officeDocument/2006/math" xmlns:v="urn:schemas-microsoft-com:vml" xmlns:wp14="http://schemas.microsoft.com/office/word/2010/wordprocessingDrawing" xmlns:wp="http://schemas.openxmlformats.org/drawingml/2006/wordprocessingDrawing" xmlns:w10="urn:schemas-microsoft-com:office:word" xmlns:w="http://schemas.openxmlformats.org/wordprocessingml/2006/main" xmlns:w14="http://schemas.microsoft.com/office/word/2010/wordml" xmlns:wpg="http://schemas.microsoft.com/office/word/2010/wordprocessingGroup" xmlns:wpi="http://schemas.microsoft.com/office/word/2010/wordprocessingInk" xmlns:wne="http://schemas.microsoft.com/office/word/2006/wordml" xmlns:wps="http://schemas.microsoft.com/office/word/2010/wordprocessingShape" mc:Ignorable="w14 wp14">
+  <w:sdt>
+    <w:sdtPr>
+      <w:id w:val="-93323132"/>
+      <w:docPartObj>
+        <w:docPartGallery w:val="Page Numbers (Bottom of Page)"/>
+        <w:docPartUnique/>
+      </w:docPartObj>
+    </w:sdtPr>
+    <w:sdtEndPr>
+      <w:rPr>
+        <w:noProof/>
+      </w:rPr>
+    </w:sdtEndPr>
+    <w:sdtContent>
+      <w:p>
+        <w:pPr>
+          <w:pStyle w:val="Footer"/>
+          <w:jc w:val="right"/>
+        </w:pPr>
+        <w:r>
+          <w:fldChar w:fldCharType="begin"/>
+        </w:r>
+        <w:r>
+          <w:instrText xml:space="preserve"> PAGE   \* MERGEFORMAT </w:instrText>
+        </w:r>
+        <w:r>
+          <w:fldChar w:fldCharType="separate"/>
+        </w:r>
+        <w:r>
+          <w:rPr>
+            <w:noProof/>
+          </w:rPr>
+          <w:t>14</w:t>
+        </w:r>
+        <w:r>
+          <w:rPr>
+            <w:noProof/>
+          </w:rPr>
+          <w:fldChar w:fldCharType="end"/>
+        </w:r>
+      </w:p>
+    </w:sdtContent>
+  </w:sdt>
+  <w:p>
+    <w:pPr>
+      <w:pStyle w:val="Footer"/>
+    </w:pPr>
+  </w:p>
+</w:ftr>
 </file>
 
 <file path=word/footnotes.xml><?xml version="1.0" encoding="utf-8"?>
@@ -5269,11 +4919,11 @@
           <c:showPercent val="0"/>
           <c:showBubbleSize val="0"/>
         </c:dLbls>
-        <c:axId val="194751488"/>
-        <c:axId val="194766336"/>
+        <c:axId val="186270464"/>
+        <c:axId val="186272384"/>
       </c:scatterChart>
       <c:valAx>
-        <c:axId val="194751488"/>
+        <c:axId val="186270464"/>
         <c:scaling>
           <c:orientation val="minMax"/>
         </c:scaling>
@@ -5306,12 +4956,12 @@
         <c:majorTickMark val="none"/>
         <c:minorTickMark val="none"/>
         <c:tickLblPos val="nextTo"/>
-        <c:crossAx val="194766336"/>
+        <c:crossAx val="186272384"/>
         <c:crosses val="autoZero"/>
         <c:crossBetween val="midCat"/>
       </c:valAx>
       <c:valAx>
-        <c:axId val="194766336"/>
+        <c:axId val="186272384"/>
         <c:scaling>
           <c:orientation val="minMax"/>
         </c:scaling>
@@ -5340,7 +4990,7 @@
         <c:majorTickMark val="none"/>
         <c:minorTickMark val="none"/>
         <c:tickLblPos val="nextTo"/>
-        <c:crossAx val="194751488"/>
+        <c:crossAx val="186270464"/>
         <c:crosses val="autoZero"/>
         <c:crossBetween val="midCat"/>
       </c:valAx>
@@ -6050,11 +5700,11 @@
           <c:showPercent val="0"/>
           <c:showBubbleSize val="0"/>
         </c:dLbls>
-        <c:axId val="193645952"/>
-        <c:axId val="193713664"/>
+        <c:axId val="178244224"/>
+        <c:axId val="178250496"/>
       </c:scatterChart>
       <c:valAx>
-        <c:axId val="193645952"/>
+        <c:axId val="178244224"/>
         <c:scaling>
           <c:orientation val="minMax"/>
         </c:scaling>
@@ -6087,12 +5737,12 @@
         <c:majorTickMark val="none"/>
         <c:minorTickMark val="none"/>
         <c:tickLblPos val="nextTo"/>
-        <c:crossAx val="193713664"/>
+        <c:crossAx val="178250496"/>
         <c:crosses val="autoZero"/>
         <c:crossBetween val="midCat"/>
       </c:valAx>
       <c:valAx>
-        <c:axId val="193713664"/>
+        <c:axId val="178250496"/>
         <c:scaling>
           <c:orientation val="minMax"/>
         </c:scaling>
@@ -6121,7 +5771,7 @@
         <c:majorTickMark val="none"/>
         <c:minorTickMark val="none"/>
         <c:tickLblPos val="nextTo"/>
-        <c:crossAx val="193645952"/>
+        <c:crossAx val="178244224"/>
         <c:crosses val="autoZero"/>
         <c:crossBetween val="midCat"/>
       </c:valAx>
@@ -6411,11 +6061,11 @@
           <c:showPercent val="0"/>
           <c:showBubbleSize val="0"/>
         </c:dLbls>
-        <c:axId val="189917824"/>
-        <c:axId val="194233088"/>
+        <c:axId val="184092544"/>
+        <c:axId val="184123392"/>
       </c:scatterChart>
       <c:valAx>
-        <c:axId val="189917824"/>
+        <c:axId val="184092544"/>
         <c:scaling>
           <c:orientation val="minMax"/>
         </c:scaling>
@@ -6448,12 +6098,12 @@
         <c:majorTickMark val="none"/>
         <c:minorTickMark val="none"/>
         <c:tickLblPos val="nextTo"/>
-        <c:crossAx val="194233088"/>
+        <c:crossAx val="184123392"/>
         <c:crosses val="autoZero"/>
         <c:crossBetween val="midCat"/>
       </c:valAx>
       <c:valAx>
-        <c:axId val="194233088"/>
+        <c:axId val="184123392"/>
         <c:scaling>
           <c:orientation val="minMax"/>
         </c:scaling>
@@ -6482,7 +6132,7 @@
         <c:majorTickMark val="none"/>
         <c:minorTickMark val="none"/>
         <c:tickLblPos val="nextTo"/>
-        <c:crossAx val="189917824"/>
+        <c:crossAx val="184092544"/>
         <c:crosses val="autoZero"/>
         <c:crossBetween val="midCat"/>
       </c:valAx>
@@ -6846,11 +6496,11 @@
           <c:showPercent val="0"/>
           <c:showBubbleSize val="0"/>
         </c:dLbls>
-        <c:axId val="194717184"/>
-        <c:axId val="194719104"/>
+        <c:axId val="186123008"/>
+        <c:axId val="186124928"/>
       </c:scatterChart>
       <c:valAx>
-        <c:axId val="194717184"/>
+        <c:axId val="186123008"/>
         <c:scaling>
           <c:orientation val="minMax"/>
         </c:scaling>
@@ -6883,12 +6533,12 @@
         <c:majorTickMark val="none"/>
         <c:minorTickMark val="none"/>
         <c:tickLblPos val="nextTo"/>
-        <c:crossAx val="194719104"/>
+        <c:crossAx val="186124928"/>
         <c:crosses val="autoZero"/>
         <c:crossBetween val="midCat"/>
       </c:valAx>
       <c:valAx>
-        <c:axId val="194719104"/>
+        <c:axId val="186124928"/>
         <c:scaling>
           <c:orientation val="minMax"/>
         </c:scaling>
@@ -6917,7 +6567,7 @@
         <c:majorTickMark val="none"/>
         <c:minorTickMark val="none"/>
         <c:tickLblPos val="nextTo"/>
-        <c:crossAx val="194717184"/>
+        <c:crossAx val="186123008"/>
         <c:crosses val="autoZero"/>
         <c:crossBetween val="midCat"/>
       </c:valAx>
@@ -7198,11 +6848,11 @@
           <c:showPercent val="0"/>
           <c:showBubbleSize val="0"/>
         </c:dLbls>
-        <c:axId val="190052992"/>
-        <c:axId val="190362368"/>
+        <c:axId val="188384384"/>
+        <c:axId val="188386304"/>
       </c:scatterChart>
       <c:valAx>
-        <c:axId val="190052992"/>
+        <c:axId val="188384384"/>
         <c:scaling>
           <c:orientation val="minMax"/>
         </c:scaling>
@@ -7235,12 +6885,12 @@
         <c:majorTickMark val="none"/>
         <c:minorTickMark val="none"/>
         <c:tickLblPos val="nextTo"/>
-        <c:crossAx val="190362368"/>
+        <c:crossAx val="188386304"/>
         <c:crosses val="autoZero"/>
         <c:crossBetween val="midCat"/>
       </c:valAx>
       <c:valAx>
-        <c:axId val="190362368"/>
+        <c:axId val="188386304"/>
         <c:scaling>
           <c:orientation val="minMax"/>
         </c:scaling>
@@ -7269,7 +6919,7 @@
         <c:majorTickMark val="none"/>
         <c:minorTickMark val="none"/>
         <c:tickLblPos val="nextTo"/>
-        <c:crossAx val="190052992"/>
+        <c:crossAx val="188384384"/>
         <c:crosses val="autoZero"/>
         <c:crossBetween val="midCat"/>
       </c:valAx>
@@ -7428,11 +7078,11 @@
           <c:showPercent val="0"/>
           <c:showBubbleSize val="0"/>
         </c:dLbls>
-        <c:axId val="191709952"/>
-        <c:axId val="191711872"/>
+        <c:axId val="189870080"/>
+        <c:axId val="189872384"/>
       </c:scatterChart>
       <c:valAx>
-        <c:axId val="191709952"/>
+        <c:axId val="189870080"/>
         <c:scaling>
           <c:orientation val="minMax"/>
         </c:scaling>
@@ -7465,12 +7115,12 @@
         <c:majorTickMark val="none"/>
         <c:minorTickMark val="none"/>
         <c:tickLblPos val="nextTo"/>
-        <c:crossAx val="191711872"/>
+        <c:crossAx val="189872384"/>
         <c:crosses val="autoZero"/>
         <c:crossBetween val="midCat"/>
       </c:valAx>
       <c:valAx>
-        <c:axId val="191711872"/>
+        <c:axId val="189872384"/>
         <c:scaling>
           <c:orientation val="minMax"/>
         </c:scaling>
@@ -7499,7 +7149,7 @@
         <c:majorTickMark val="none"/>
         <c:minorTickMark val="none"/>
         <c:tickLblPos val="nextTo"/>
-        <c:crossAx val="191709952"/>
+        <c:crossAx val="189870080"/>
         <c:crosses val="autoZero"/>
         <c:crossBetween val="midCat"/>
       </c:valAx>
@@ -8209,11 +7859,11 @@
           <c:showPercent val="0"/>
           <c:showBubbleSize val="0"/>
         </c:dLbls>
-        <c:axId val="191724928"/>
-        <c:axId val="191727104"/>
+        <c:axId val="178092672"/>
+        <c:axId val="178103040"/>
       </c:scatterChart>
       <c:valAx>
-        <c:axId val="191724928"/>
+        <c:axId val="178092672"/>
         <c:scaling>
           <c:orientation val="minMax"/>
         </c:scaling>
@@ -8246,12 +7896,12 @@
         <c:majorTickMark val="none"/>
         <c:minorTickMark val="none"/>
         <c:tickLblPos val="nextTo"/>
-        <c:crossAx val="191727104"/>
+        <c:crossAx val="178103040"/>
         <c:crosses val="autoZero"/>
         <c:crossBetween val="midCat"/>
       </c:valAx>
       <c:valAx>
-        <c:axId val="191727104"/>
+        <c:axId val="178103040"/>
         <c:scaling>
           <c:orientation val="minMax"/>
         </c:scaling>
@@ -8280,7 +7930,7 @@
         <c:majorTickMark val="none"/>
         <c:minorTickMark val="none"/>
         <c:tickLblPos val="nextTo"/>
-        <c:crossAx val="191724928"/>
+        <c:crossAx val="178092672"/>
         <c:crosses val="autoZero"/>
         <c:crossBetween val="midCat"/>
       </c:valAx>
@@ -8570,11 +8220,11 @@
           <c:showPercent val="0"/>
           <c:showBubbleSize val="0"/>
         </c:dLbls>
-        <c:axId val="191744256"/>
-        <c:axId val="191746432"/>
+        <c:axId val="178124288"/>
+        <c:axId val="178126208"/>
       </c:scatterChart>
       <c:valAx>
-        <c:axId val="191744256"/>
+        <c:axId val="178124288"/>
         <c:scaling>
           <c:orientation val="minMax"/>
         </c:scaling>
@@ -8607,12 +8257,12 @@
         <c:majorTickMark val="none"/>
         <c:minorTickMark val="none"/>
         <c:tickLblPos val="nextTo"/>
-        <c:crossAx val="191746432"/>
+        <c:crossAx val="178126208"/>
         <c:crosses val="autoZero"/>
         <c:crossBetween val="midCat"/>
       </c:valAx>
       <c:valAx>
-        <c:axId val="191746432"/>
+        <c:axId val="178126208"/>
         <c:scaling>
           <c:orientation val="minMax"/>
         </c:scaling>
@@ -8641,7 +8291,7 @@
         <c:majorTickMark val="none"/>
         <c:minorTickMark val="none"/>
         <c:tickLblPos val="nextTo"/>
-        <c:crossAx val="191744256"/>
+        <c:crossAx val="178124288"/>
         <c:crosses val="autoZero"/>
         <c:crossBetween val="midCat"/>
       </c:valAx>
@@ -9001,11 +8651,11 @@
           <c:showPercent val="0"/>
           <c:showBubbleSize val="0"/>
         </c:dLbls>
-        <c:axId val="192439424"/>
-        <c:axId val="192441344"/>
+        <c:axId val="178143616"/>
+        <c:axId val="178145536"/>
       </c:scatterChart>
       <c:valAx>
-        <c:axId val="192439424"/>
+        <c:axId val="178143616"/>
         <c:scaling>
           <c:orientation val="minMax"/>
         </c:scaling>
@@ -9038,12 +8688,12 @@
         <c:majorTickMark val="none"/>
         <c:minorTickMark val="none"/>
         <c:tickLblPos val="nextTo"/>
-        <c:crossAx val="192441344"/>
+        <c:crossAx val="178145536"/>
         <c:crosses val="autoZero"/>
         <c:crossBetween val="midCat"/>
       </c:valAx>
       <c:valAx>
-        <c:axId val="192441344"/>
+        <c:axId val="178145536"/>
         <c:scaling>
           <c:orientation val="minMax"/>
         </c:scaling>
@@ -9072,7 +8722,7 @@
         <c:majorTickMark val="none"/>
         <c:minorTickMark val="none"/>
         <c:tickLblPos val="nextTo"/>
-        <c:crossAx val="192439424"/>
+        <c:crossAx val="178143616"/>
         <c:crosses val="autoZero"/>
         <c:crossBetween val="midCat"/>
       </c:valAx>
@@ -9782,11 +9432,11 @@
           <c:showPercent val="0"/>
           <c:showBubbleSize val="0"/>
         </c:dLbls>
-        <c:axId val="192995328"/>
-        <c:axId val="192997248"/>
+        <c:axId val="178154496"/>
+        <c:axId val="178156672"/>
       </c:scatterChart>
       <c:valAx>
-        <c:axId val="192995328"/>
+        <c:axId val="178154496"/>
         <c:scaling>
           <c:orientation val="minMax"/>
         </c:scaling>
@@ -9819,12 +9469,12 @@
         <c:majorTickMark val="none"/>
         <c:minorTickMark val="none"/>
         <c:tickLblPos val="nextTo"/>
-        <c:crossAx val="192997248"/>
+        <c:crossAx val="178156672"/>
         <c:crosses val="autoZero"/>
         <c:crossBetween val="midCat"/>
       </c:valAx>
       <c:valAx>
-        <c:axId val="192997248"/>
+        <c:axId val="178156672"/>
         <c:scaling>
           <c:orientation val="minMax"/>
         </c:scaling>
@@ -9853,7 +9503,7 @@
         <c:majorTickMark val="none"/>
         <c:minorTickMark val="none"/>
         <c:tickLblPos val="nextTo"/>
-        <c:crossAx val="192995328"/>
+        <c:crossAx val="178154496"/>
         <c:crosses val="autoZero"/>
         <c:crossBetween val="midCat"/>
       </c:valAx>
@@ -10143,11 +9793,11 @@
           <c:showPercent val="0"/>
           <c:showBubbleSize val="0"/>
         </c:dLbls>
-        <c:axId val="193469056"/>
-        <c:axId val="193475328"/>
+        <c:axId val="178173824"/>
+        <c:axId val="178188288"/>
       </c:scatterChart>
       <c:valAx>
-        <c:axId val="193469056"/>
+        <c:axId val="178173824"/>
         <c:scaling>
           <c:orientation val="minMax"/>
         </c:scaling>
@@ -10180,12 +9830,12 @@
         <c:majorTickMark val="none"/>
         <c:minorTickMark val="none"/>
         <c:tickLblPos val="nextTo"/>
-        <c:crossAx val="193475328"/>
+        <c:crossAx val="178188288"/>
         <c:crosses val="autoZero"/>
         <c:crossBetween val="midCat"/>
       </c:valAx>
       <c:valAx>
-        <c:axId val="193475328"/>
+        <c:axId val="178188288"/>
         <c:scaling>
           <c:orientation val="minMax"/>
         </c:scaling>
@@ -10214,7 +9864,7 @@
         <c:majorTickMark val="none"/>
         <c:minorTickMark val="none"/>
         <c:tickLblPos val="nextTo"/>
-        <c:crossAx val="193469056"/>
+        <c:crossAx val="178173824"/>
         <c:crosses val="autoZero"/>
         <c:crossBetween val="midCat"/>
       </c:valAx>
@@ -10760,11 +10410,11 @@
           <c:showPercent val="0"/>
           <c:showBubbleSize val="0"/>
         </c:dLbls>
-        <c:axId val="193508096"/>
-        <c:axId val="193510016"/>
+        <c:axId val="178204672"/>
+        <c:axId val="178206592"/>
       </c:scatterChart>
       <c:valAx>
-        <c:axId val="193508096"/>
+        <c:axId val="178204672"/>
         <c:scaling>
           <c:orientation val="minMax"/>
         </c:scaling>
@@ -10797,12 +10447,12 @@
         <c:majorTickMark val="none"/>
         <c:minorTickMark val="none"/>
         <c:tickLblPos val="nextTo"/>
-        <c:crossAx val="193510016"/>
+        <c:crossAx val="178206592"/>
         <c:crosses val="autoZero"/>
         <c:crossBetween val="midCat"/>
       </c:valAx>
       <c:valAx>
-        <c:axId val="193510016"/>
+        <c:axId val="178206592"/>
         <c:scaling>
           <c:orientation val="minMax"/>
         </c:scaling>
@@ -10831,7 +10481,7 @@
         <c:majorTickMark val="none"/>
         <c:minorTickMark val="none"/>
         <c:tickLblPos val="nextTo"/>
-        <c:crossAx val="193508096"/>
+        <c:crossAx val="178204672"/>
         <c:crosses val="autoZero"/>
         <c:crossBetween val="midCat"/>
       </c:valAx>

</xml_diff>